<commit_message>
modification du rapport ps vincent puch ton rapport lorsquil est terminer sinon tu envoit des fichier temp
</commit_message>
<xml_diff>
--- a/INF8405 - Informatique mobile/Projet Final/Rapport.docx
+++ b/INF8405 - Informatique mobile/Projet Final/Rapport.docx
@@ -51,26 +51,7 @@
           <w:caps/>
           <w:sz w:val="36"/>
         </w:rPr>
-        <w:t>Travail Pratique 1</w:t>
-      </w:r>
-    </w:p>
-    <w:p>
-      <w:pPr>
-        <w:spacing w:line="276" w:lineRule="auto"/>
-        <w:jc w:val="center"/>
-        <w:rPr>
-          <w:rFonts w:ascii="Times New Roman" w:hAnsi="Times New Roman" w:cs="Times New Roman"/>
-          <w:caps/>
-          <w:sz w:val="36"/>
-        </w:rPr>
-      </w:pPr>
-      <w:r>
-        <w:rPr>
-          <w:rFonts w:ascii="Times New Roman" w:hAnsi="Times New Roman" w:cs="Times New Roman"/>
-          <w:caps/>
-          <w:sz w:val="36"/>
-        </w:rPr>
-        <w:t>APPLICATION DE RECHERCHE DE CONNEXION WI-FI</w:t>
+        <w:t>projet final</w:t>
       </w:r>
     </w:p>
     <w:p>
@@ -86,58 +67,70 @@
           <w:sz w:val="36"/>
         </w:rPr>
       </w:pPr>
-    </w:p>
-    <w:p>
-      <w:pPr>
-        <w:spacing w:line="276" w:lineRule="auto"/>
+      <w:r>
         <w:rPr>
           <w:rFonts w:ascii="Times New Roman" w:hAnsi="Times New Roman" w:cs="Times New Roman"/>
           <w:caps/>
           <w:sz w:val="36"/>
         </w:rPr>
-      </w:pPr>
-    </w:p>
-    <w:p>
-      <w:pPr>
+        <w:t xml:space="preserve">tourista </w:t>
+      </w:r>
+    </w:p>
+    <w:p>
+      <w:pPr>
+        <w:pBdr>
+          <w:bottom w:val="single" w:sz="6" w:space="1" w:color="auto"/>
+        </w:pBdr>
         <w:spacing w:line="276" w:lineRule="auto"/>
+        <w:jc w:val="center"/>
         <w:rPr>
           <w:rFonts w:ascii="Times New Roman" w:hAnsi="Times New Roman" w:cs="Times New Roman"/>
           <w:caps/>
           <w:sz w:val="36"/>
         </w:rPr>
       </w:pPr>
-    </w:p>
-    <w:p>
-      <w:pPr>
+      <w:r>
+        <w:rPr>
+          <w:rFonts w:ascii="Times New Roman" w:hAnsi="Times New Roman" w:cs="Times New Roman"/>
+          <w:caps/>
+          <w:sz w:val="36"/>
+        </w:rPr>
+        <w:t>Recherche d’attractions touristiques</w:t>
+      </w:r>
+    </w:p>
+    <w:p>
+      <w:pPr>
+        <w:pBdr>
+          <w:bottom w:val="single" w:sz="6" w:space="1" w:color="auto"/>
+        </w:pBdr>
         <w:spacing w:line="276" w:lineRule="auto"/>
         <w:jc w:val="center"/>
         <w:rPr>
           <w:rFonts w:ascii="Times New Roman" w:hAnsi="Times New Roman" w:cs="Times New Roman"/>
-          <w:sz w:val="24"/>
-        </w:rPr>
-      </w:pPr>
-      <w:r>
-        <w:rPr>
-          <w:rFonts w:ascii="Times New Roman" w:hAnsi="Times New Roman" w:cs="Times New Roman"/>
           <w:caps/>
           <w:sz w:val="36"/>
         </w:rPr>
-        <w:br/>
-      </w:r>
-      <w:r>
-        <w:rPr>
-          <w:rFonts w:ascii="Times New Roman" w:hAnsi="Times New Roman" w:cs="Times New Roman"/>
-          <w:sz w:val="24"/>
-        </w:rPr>
-        <w:t>SOUMIS</w:t>
-      </w:r>
-      <w:r>
-        <w:rPr>
-          <w:rFonts w:ascii="Times New Roman" w:hAnsi="Times New Roman" w:cs="Times New Roman"/>
-          <w:sz w:val="24"/>
-        </w:rPr>
-        <w:t xml:space="preserve"> À :</w:t>
-      </w:r>
+      </w:pPr>
+    </w:p>
+    <w:p>
+      <w:pPr>
+        <w:spacing w:line="276" w:lineRule="auto"/>
+        <w:rPr>
+          <w:rFonts w:ascii="Times New Roman" w:hAnsi="Times New Roman" w:cs="Times New Roman"/>
+          <w:caps/>
+          <w:sz w:val="36"/>
+        </w:rPr>
+      </w:pPr>
+    </w:p>
+    <w:p>
+      <w:pPr>
+        <w:spacing w:line="276" w:lineRule="auto"/>
+        <w:rPr>
+          <w:rFonts w:ascii="Times New Roman" w:hAnsi="Times New Roman" w:cs="Times New Roman"/>
+          <w:caps/>
+          <w:sz w:val="36"/>
+        </w:rPr>
+      </w:pPr>
     </w:p>
     <w:p>
       <w:pPr>
@@ -146,6 +139,38 @@
         <w:rPr>
           <w:rFonts w:ascii="Times New Roman" w:hAnsi="Times New Roman" w:cs="Times New Roman"/>
           <w:sz w:val="24"/>
+        </w:rPr>
+      </w:pPr>
+      <w:r>
+        <w:rPr>
+          <w:rFonts w:ascii="Times New Roman" w:hAnsi="Times New Roman" w:cs="Times New Roman"/>
+          <w:caps/>
+          <w:sz w:val="36"/>
+        </w:rPr>
+        <w:br/>
+      </w:r>
+      <w:r>
+        <w:rPr>
+          <w:rFonts w:ascii="Times New Roman" w:hAnsi="Times New Roman" w:cs="Times New Roman"/>
+          <w:sz w:val="24"/>
+        </w:rPr>
+        <w:t>SOUMIS</w:t>
+      </w:r>
+      <w:r>
+        <w:rPr>
+          <w:rFonts w:ascii="Times New Roman" w:hAnsi="Times New Roman" w:cs="Times New Roman"/>
+          <w:sz w:val="24"/>
+        </w:rPr>
+        <w:t xml:space="preserve"> À :</w:t>
+      </w:r>
+    </w:p>
+    <w:p>
+      <w:pPr>
+        <w:spacing w:line="276" w:lineRule="auto"/>
+        <w:jc w:val="center"/>
+        <w:rPr>
+          <w:rFonts w:ascii="Times New Roman" w:hAnsi="Times New Roman" w:cs="Times New Roman"/>
+          <w:sz w:val="24"/>
           <w:szCs w:val="24"/>
         </w:rPr>
       </w:pPr>
@@ -336,7 +361,21 @@
           <w:rFonts w:ascii="Times New Roman" w:hAnsi="Times New Roman" w:cs="Times New Roman"/>
           <w:sz w:val="24"/>
         </w:rPr>
-        <w:t>DATE : 1 MARS 2018</w:t>
+        <w:t xml:space="preserve">DATE : </w:t>
+      </w:r>
+      <w:r>
+        <w:rPr>
+          <w:rFonts w:ascii="Times New Roman" w:hAnsi="Times New Roman" w:cs="Times New Roman"/>
+          <w:sz w:val="24"/>
+        </w:rPr>
+        <w:t>17 AVRIL</w:t>
+      </w:r>
+      <w:r>
+        <w:rPr>
+          <w:rFonts w:ascii="Times New Roman" w:hAnsi="Times New Roman" w:cs="Times New Roman"/>
+          <w:sz w:val="24"/>
+        </w:rPr>
+        <w:t xml:space="preserve"> 2018</w:t>
       </w:r>
     </w:p>
     <w:p>
@@ -366,7 +405,11 @@
     <w:sdt>
       <w:sdtPr>
         <w:rPr>
-          <w:lang w:val="fr-FR"/>
+          <w:rFonts w:asciiTheme="minorHAnsi" w:eastAsiaTheme="minorHAnsi" w:hAnsiTheme="minorHAnsi" w:cstheme="minorBidi"/>
+          <w:color w:val="auto"/>
+          <w:sz w:val="22"/>
+          <w:szCs w:val="22"/>
+          <w:lang w:val="fr-FR" w:eastAsia="en-US"/>
         </w:rPr>
         <w:id w:val="1666745204"/>
         <w:docPartObj>
@@ -376,13 +419,8 @@
       </w:sdtPr>
       <w:sdtEndPr>
         <w:rPr>
-          <w:rFonts w:asciiTheme="minorHAnsi" w:eastAsiaTheme="minorHAnsi" w:hAnsiTheme="minorHAnsi" w:cstheme="minorBidi"/>
           <w:b/>
           <w:bCs/>
-          <w:color w:val="auto"/>
-          <w:sz w:val="22"/>
-          <w:szCs w:val="22"/>
-          <w:lang w:eastAsia="en-US"/>
         </w:rPr>
       </w:sdtEndPr>
       <w:sdtContent>
@@ -418,7 +456,7 @@
           <w:r>
             <w:fldChar w:fldCharType="separate"/>
           </w:r>
-          <w:hyperlink w:anchor="_Toc510703409" w:history="1">
+          <w:hyperlink w:anchor="_Toc510858628" w:history="1">
             <w:r>
               <w:rPr>
                 <w:rStyle w:val="Lienhypertexte"/>
@@ -445,7 +483,7 @@
                 <w:noProof/>
                 <w:webHidden/>
               </w:rPr>
-              <w:instrText xml:space="preserve"> PAGEREF _Toc510703409 \h </w:instrText>
+              <w:instrText xml:space="preserve"> PAGEREF _Toc510858628 \h </w:instrText>
             </w:r>
             <w:r>
               <w:rPr>
@@ -488,7 +526,7 @@
               <w:lang w:eastAsia="fr-CA"/>
             </w:rPr>
           </w:pPr>
-          <w:hyperlink w:anchor="_Toc510703410" w:history="1">
+          <w:hyperlink w:anchor="_Toc510858629" w:history="1">
             <w:r>
               <w:rPr>
                 <w:rStyle w:val="Lienhypertexte"/>
@@ -515,7 +553,7 @@
                 <w:noProof/>
                 <w:webHidden/>
               </w:rPr>
-              <w:instrText xml:space="preserve"> PAGEREF _Toc510703410 \h </w:instrText>
+              <w:instrText xml:space="preserve"> PAGEREF _Toc510858629 \h </w:instrText>
             </w:r>
             <w:r>
               <w:rPr>
@@ -558,7 +596,7 @@
               <w:lang w:eastAsia="fr-CA"/>
             </w:rPr>
           </w:pPr>
-          <w:hyperlink w:anchor="_Toc510703411" w:history="1">
+          <w:hyperlink w:anchor="_Toc510858630" w:history="1">
             <w:r>
               <w:rPr>
                 <w:rStyle w:val="Lienhypertexte"/>
@@ -585,7 +623,7 @@
                 <w:noProof/>
                 <w:webHidden/>
               </w:rPr>
-              <w:instrText xml:space="preserve"> PAGEREF _Toc510703411 \h </w:instrText>
+              <w:instrText xml:space="preserve"> PAGEREF _Toc510858630 \h </w:instrText>
             </w:r>
             <w:r>
               <w:rPr>
@@ -628,7 +666,7 @@
               <w:lang w:eastAsia="fr-CA"/>
             </w:rPr>
           </w:pPr>
-          <w:hyperlink w:anchor="_Toc510703412" w:history="1">
+          <w:hyperlink w:anchor="_Toc510858631" w:history="1">
             <w:r>
               <w:rPr>
                 <w:rStyle w:val="Lienhypertexte"/>
@@ -655,7 +693,7 @@
                 <w:noProof/>
                 <w:webHidden/>
               </w:rPr>
-              <w:instrText xml:space="preserve"> PAGEREF _Toc510703412 \h </w:instrText>
+              <w:instrText xml:space="preserve"> PAGEREF _Toc510858631 \h </w:instrText>
             </w:r>
             <w:r>
               <w:rPr>
@@ -698,7 +736,7 @@
               <w:lang w:eastAsia="fr-CA"/>
             </w:rPr>
           </w:pPr>
-          <w:hyperlink w:anchor="_Toc510703413" w:history="1">
+          <w:hyperlink w:anchor="_Toc510858632" w:history="1">
             <w:r>
               <w:rPr>
                 <w:rStyle w:val="Lienhypertexte"/>
@@ -727,7 +765,7 @@
                 <w:noProof/>
                 <w:webHidden/>
               </w:rPr>
-              <w:instrText xml:space="preserve"> PAGEREF _Toc510703413 \h </w:instrText>
+              <w:instrText xml:space="preserve"> PAGEREF _Toc510858632 \h </w:instrText>
             </w:r>
             <w:r>
               <w:rPr>
@@ -748,6 +786,432 @@
                 <w:webHidden/>
               </w:rPr>
               <w:t>5</w:t>
+            </w:r>
+            <w:r>
+              <w:rPr>
+                <w:noProof/>
+                <w:webHidden/>
+              </w:rPr>
+              <w:fldChar w:fldCharType="end"/>
+            </w:r>
+          </w:hyperlink>
+        </w:p>
+        <w:p>
+          <w:pPr>
+            <w:pStyle w:val="TM1"/>
+            <w:tabs>
+              <w:tab w:val="right" w:leader="dot" w:pos="8630"/>
+            </w:tabs>
+            <w:rPr>
+              <w:rFonts w:eastAsiaTheme="minorEastAsia"/>
+              <w:noProof/>
+              <w:lang w:eastAsia="fr-CA"/>
+            </w:rPr>
+          </w:pPr>
+          <w:hyperlink w:anchor="_Toc510858633" w:history="1">
+            <w:r>
+              <w:rPr>
+                <w:rStyle w:val="Lienhypertexte"/>
+                <w:noProof/>
+                <w:lang w:eastAsia="fr-CA"/>
+              </w:rPr>
+              <w:t>Fonctionnement de l’application</w:t>
+            </w:r>
+            <w:r>
+              <w:rPr>
+                <w:noProof/>
+                <w:webHidden/>
+              </w:rPr>
+              <w:tab/>
+            </w:r>
+            <w:r>
+              <w:rPr>
+                <w:noProof/>
+                <w:webHidden/>
+              </w:rPr>
+              <w:fldChar w:fldCharType="begin"/>
+            </w:r>
+            <w:r>
+              <w:rPr>
+                <w:noProof/>
+                <w:webHidden/>
+              </w:rPr>
+              <w:instrText xml:space="preserve"> PAGEREF _Toc510858633 \h </w:instrText>
+            </w:r>
+            <w:r>
+              <w:rPr>
+                <w:noProof/>
+                <w:webHidden/>
+              </w:rPr>
+            </w:r>
+            <w:r>
+              <w:rPr>
+                <w:noProof/>
+                <w:webHidden/>
+              </w:rPr>
+              <w:fldChar w:fldCharType="separate"/>
+            </w:r>
+            <w:r>
+              <w:rPr>
+                <w:noProof/>
+                <w:webHidden/>
+              </w:rPr>
+              <w:t>6</w:t>
+            </w:r>
+            <w:r>
+              <w:rPr>
+                <w:noProof/>
+                <w:webHidden/>
+              </w:rPr>
+              <w:fldChar w:fldCharType="end"/>
+            </w:r>
+          </w:hyperlink>
+        </w:p>
+        <w:p>
+          <w:pPr>
+            <w:pStyle w:val="TM2"/>
+            <w:tabs>
+              <w:tab w:val="right" w:leader="dot" w:pos="8630"/>
+            </w:tabs>
+            <w:rPr>
+              <w:rFonts w:eastAsiaTheme="minorEastAsia"/>
+              <w:noProof/>
+              <w:lang w:eastAsia="fr-CA"/>
+            </w:rPr>
+          </w:pPr>
+          <w:hyperlink w:anchor="_Toc510858634" w:history="1">
+            <w:r>
+              <w:rPr>
+                <w:rStyle w:val="Lienhypertexte"/>
+                <w:noProof/>
+                <w:lang w:eastAsia="fr-CA"/>
+              </w:rPr>
+              <w:t>Connexion</w:t>
+            </w:r>
+            <w:r>
+              <w:rPr>
+                <w:noProof/>
+                <w:webHidden/>
+              </w:rPr>
+              <w:tab/>
+            </w:r>
+            <w:r>
+              <w:rPr>
+                <w:noProof/>
+                <w:webHidden/>
+              </w:rPr>
+              <w:fldChar w:fldCharType="begin"/>
+            </w:r>
+            <w:r>
+              <w:rPr>
+                <w:noProof/>
+                <w:webHidden/>
+              </w:rPr>
+              <w:instrText xml:space="preserve"> PAGEREF _Toc510858634 \h </w:instrText>
+            </w:r>
+            <w:r>
+              <w:rPr>
+                <w:noProof/>
+                <w:webHidden/>
+              </w:rPr>
+            </w:r>
+            <w:r>
+              <w:rPr>
+                <w:noProof/>
+                <w:webHidden/>
+              </w:rPr>
+              <w:fldChar w:fldCharType="separate"/>
+            </w:r>
+            <w:r>
+              <w:rPr>
+                <w:noProof/>
+                <w:webHidden/>
+              </w:rPr>
+              <w:t>6</w:t>
+            </w:r>
+            <w:r>
+              <w:rPr>
+                <w:noProof/>
+                <w:webHidden/>
+              </w:rPr>
+              <w:fldChar w:fldCharType="end"/>
+            </w:r>
+          </w:hyperlink>
+        </w:p>
+        <w:p>
+          <w:pPr>
+            <w:pStyle w:val="TM2"/>
+            <w:tabs>
+              <w:tab w:val="right" w:leader="dot" w:pos="8630"/>
+            </w:tabs>
+            <w:rPr>
+              <w:rFonts w:eastAsiaTheme="minorEastAsia"/>
+              <w:noProof/>
+              <w:lang w:eastAsia="fr-CA"/>
+            </w:rPr>
+          </w:pPr>
+          <w:hyperlink w:anchor="_Toc510858635" w:history="1">
+            <w:r>
+              <w:rPr>
+                <w:rStyle w:val="Lienhypertexte"/>
+                <w:noProof/>
+                <w:lang w:eastAsia="fr-CA"/>
+              </w:rPr>
+              <w:t>Recherche d’attraits touristiques</w:t>
+            </w:r>
+            <w:r>
+              <w:rPr>
+                <w:noProof/>
+                <w:webHidden/>
+              </w:rPr>
+              <w:tab/>
+            </w:r>
+            <w:r>
+              <w:rPr>
+                <w:noProof/>
+                <w:webHidden/>
+              </w:rPr>
+              <w:fldChar w:fldCharType="begin"/>
+            </w:r>
+            <w:r>
+              <w:rPr>
+                <w:noProof/>
+                <w:webHidden/>
+              </w:rPr>
+              <w:instrText xml:space="preserve"> PAGEREF _Toc510858635 \h </w:instrText>
+            </w:r>
+            <w:r>
+              <w:rPr>
+                <w:noProof/>
+                <w:webHidden/>
+              </w:rPr>
+            </w:r>
+            <w:r>
+              <w:rPr>
+                <w:noProof/>
+                <w:webHidden/>
+              </w:rPr>
+              <w:fldChar w:fldCharType="separate"/>
+            </w:r>
+            <w:r>
+              <w:rPr>
+                <w:noProof/>
+                <w:webHidden/>
+              </w:rPr>
+              <w:t>6</w:t>
+            </w:r>
+            <w:r>
+              <w:rPr>
+                <w:noProof/>
+                <w:webHidden/>
+              </w:rPr>
+              <w:fldChar w:fldCharType="end"/>
+            </w:r>
+          </w:hyperlink>
+        </w:p>
+        <w:p>
+          <w:pPr>
+            <w:pStyle w:val="TM2"/>
+            <w:tabs>
+              <w:tab w:val="right" w:leader="dot" w:pos="8630"/>
+            </w:tabs>
+            <w:rPr>
+              <w:rFonts w:eastAsiaTheme="minorEastAsia"/>
+              <w:noProof/>
+              <w:lang w:eastAsia="fr-CA"/>
+            </w:rPr>
+          </w:pPr>
+          <w:hyperlink w:anchor="_Toc510858636" w:history="1">
+            <w:r>
+              <w:rPr>
+                <w:rStyle w:val="Lienhypertexte"/>
+                <w:noProof/>
+                <w:lang w:eastAsia="fr-CA"/>
+              </w:rPr>
+              <w:t>Interactions avec les attraits touristiques</w:t>
+            </w:r>
+            <w:r>
+              <w:rPr>
+                <w:noProof/>
+                <w:webHidden/>
+              </w:rPr>
+              <w:tab/>
+            </w:r>
+            <w:r>
+              <w:rPr>
+                <w:noProof/>
+                <w:webHidden/>
+              </w:rPr>
+              <w:fldChar w:fldCharType="begin"/>
+            </w:r>
+            <w:r>
+              <w:rPr>
+                <w:noProof/>
+                <w:webHidden/>
+              </w:rPr>
+              <w:instrText xml:space="preserve"> PAGEREF _Toc510858636 \h </w:instrText>
+            </w:r>
+            <w:r>
+              <w:rPr>
+                <w:noProof/>
+                <w:webHidden/>
+              </w:rPr>
+            </w:r>
+            <w:r>
+              <w:rPr>
+                <w:noProof/>
+                <w:webHidden/>
+              </w:rPr>
+              <w:fldChar w:fldCharType="separate"/>
+            </w:r>
+            <w:r>
+              <w:rPr>
+                <w:noProof/>
+                <w:webHidden/>
+              </w:rPr>
+              <w:t>7</w:t>
+            </w:r>
+            <w:r>
+              <w:rPr>
+                <w:noProof/>
+                <w:webHidden/>
+              </w:rPr>
+              <w:fldChar w:fldCharType="end"/>
+            </w:r>
+          </w:hyperlink>
+        </w:p>
+        <w:p>
+          <w:pPr>
+            <w:pStyle w:val="TM2"/>
+            <w:tabs>
+              <w:tab w:val="right" w:leader="dot" w:pos="8630"/>
+            </w:tabs>
+            <w:rPr>
+              <w:rFonts w:eastAsiaTheme="minorEastAsia"/>
+              <w:noProof/>
+              <w:lang w:eastAsia="fr-CA"/>
+            </w:rPr>
+          </w:pPr>
+          <w:hyperlink w:anchor="_Toc510858637" w:history="1">
+            <w:r>
+              <w:rPr>
+                <w:rStyle w:val="Lienhypertexte"/>
+                <w:noProof/>
+                <w:lang w:eastAsia="fr-CA"/>
+              </w:rPr>
+              <w:t>Capteurs étudiés de l’application</w:t>
+            </w:r>
+            <w:r>
+              <w:rPr>
+                <w:noProof/>
+                <w:webHidden/>
+              </w:rPr>
+              <w:tab/>
+            </w:r>
+            <w:r>
+              <w:rPr>
+                <w:noProof/>
+                <w:webHidden/>
+              </w:rPr>
+              <w:fldChar w:fldCharType="begin"/>
+            </w:r>
+            <w:r>
+              <w:rPr>
+                <w:noProof/>
+                <w:webHidden/>
+              </w:rPr>
+              <w:instrText xml:space="preserve"> PAGEREF _Toc510858637 \h </w:instrText>
+            </w:r>
+            <w:r>
+              <w:rPr>
+                <w:noProof/>
+                <w:webHidden/>
+              </w:rPr>
+            </w:r>
+            <w:r>
+              <w:rPr>
+                <w:noProof/>
+                <w:webHidden/>
+              </w:rPr>
+              <w:fldChar w:fldCharType="separate"/>
+            </w:r>
+            <w:r>
+              <w:rPr>
+                <w:noProof/>
+                <w:webHidden/>
+              </w:rPr>
+              <w:t>7</w:t>
+            </w:r>
+            <w:r>
+              <w:rPr>
+                <w:noProof/>
+                <w:webHidden/>
+              </w:rPr>
+              <w:fldChar w:fldCharType="end"/>
+            </w:r>
+          </w:hyperlink>
+        </w:p>
+        <w:p>
+          <w:pPr>
+            <w:pStyle w:val="TM1"/>
+            <w:tabs>
+              <w:tab w:val="right" w:leader="dot" w:pos="8630"/>
+            </w:tabs>
+            <w:rPr>
+              <w:rFonts w:eastAsiaTheme="minorEastAsia"/>
+              <w:noProof/>
+              <w:lang w:eastAsia="fr-CA"/>
+            </w:rPr>
+          </w:pPr>
+          <w:hyperlink w:anchor="_Toc510858638" w:history="1">
+            <w:r>
+              <w:rPr>
+                <w:rStyle w:val="Lienhypertexte"/>
+                <w:noProof/>
+                <w:lang w:eastAsia="fr-CA"/>
+              </w:rPr>
+              <w:t>Conclusion</w:t>
+            </w:r>
+            <w:r>
+              <w:rPr>
+                <w:noProof/>
+                <w:webHidden/>
+              </w:rPr>
+              <w:tab/>
+            </w:r>
+            <w:r>
+              <w:rPr>
+                <w:noProof/>
+                <w:webHidden/>
+              </w:rPr>
+              <w:fldChar w:fldCharType="begin"/>
+            </w:r>
+            <w:r>
+              <w:rPr>
+                <w:noProof/>
+                <w:webHidden/>
+              </w:rPr>
+              <w:instrText xml:space="preserve"> PAGEREF _Toc510858638 \h </w:instrText>
+            </w:r>
+            <w:r>
+              <w:rPr>
+                <w:noProof/>
+                <w:webHidden/>
+              </w:rPr>
+            </w:r>
+            <w:r>
+              <w:rPr>
+                <w:noProof/>
+                <w:webHidden/>
+              </w:rPr>
+              <w:fldChar w:fldCharType="separate"/>
+            </w:r>
+            <w:r>
+              <w:rPr>
+                <w:noProof/>
+                <w:webHidden/>
+              </w:rPr>
+              <w:t>8</w:t>
             </w:r>
             <w:r>
               <w:rPr>
@@ -781,7 +1245,7 @@
         <w:spacing w:after="240"/>
       </w:pPr>
       <w:bookmarkStart w:id="0" w:name="_Toc507226430"/>
-      <w:bookmarkStart w:id="1" w:name="_Toc510703409"/>
+      <w:bookmarkStart w:id="1" w:name="_Toc510858628"/>
       <w:r>
         <w:lastRenderedPageBreak/>
         <w:t>Introduction</w:t>
@@ -791,6 +1255,7 @@
     </w:p>
     <w:p>
       <w:pPr>
+        <w:spacing w:line="360" w:lineRule="auto"/>
         <w:jc w:val="both"/>
       </w:pPr>
       <w:r>
@@ -800,16 +1265,34 @@
         <w:t xml:space="preserve"> de notre projet final</w:t>
       </w:r>
       <w:r>
-        <w:t xml:space="preserve"> du cours INF8405, informatique mobile de l’école Polytechnique de Montréal, nous avons reçu le mandat de créer une application mobile. L’application doit répondre à 7 requis défini par le professeur et qui sont spécifié plus loin dans ce document.</w:t>
+        <w:t xml:space="preserve"> du cours INF8405, informatique mobile de l’école Polytechnique de Montréal, nous avons reçu le mandat de créer une application mobile. </w:t>
+      </w:r>
+      <w:r>
+        <w:t xml:space="preserve">Cette </w:t>
+      </w:r>
+      <w:r>
+        <w:t>application doit répondre à 7 requis défini par le professeur et qui sont spécifié</w:t>
+      </w:r>
+      <w:r>
+        <w:t>s</w:t>
+      </w:r>
+      <w:r>
+        <w:t xml:space="preserve"> plus loin dans ce document.</w:t>
       </w:r>
       <w:r>
         <w:t xml:space="preserve"> </w:t>
       </w:r>
       <w:r>
-        <w:t xml:space="preserve">L’application </w:t>
-      </w:r>
-      <w:r>
-        <w:t xml:space="preserve">à réaliser doit être une application pour le système d’exploitation Android, sans spécification de la version précise. Dans le cas de notre application toutes les versions égales ou supérieur à L’API 18 (Android 4.3.1) sont compatible. </w:t>
+        <w:t>Celle-ci</w:t>
+      </w:r>
+      <w:r>
+        <w:t xml:space="preserve"> doit être une application pour le système d’exploitation Android, sans spécification de la version précise. Dans le cas de notre application toutes les versions égales ou supérieur à L’API 18 (Android 4.3.1) sont compatible</w:t>
+      </w:r>
+      <w:r>
+        <w:t>s</w:t>
+      </w:r>
+      <w:r>
+        <w:t xml:space="preserve">. </w:t>
       </w:r>
       <w:r>
         <w:t xml:space="preserve">Le sujet de l’application est laissé à la discrétion des élèves, mais un sujet de base fut proposé par le professeur. Dans le cas de notre application, nous avons décider de prendre le sujet du professeur. </w:t>
@@ -828,7 +1311,7 @@
         <w:pStyle w:val="Titre1"/>
         <w:spacing w:after="240"/>
       </w:pPr>
-      <w:bookmarkStart w:id="2" w:name="_Toc510703410"/>
+      <w:bookmarkStart w:id="2" w:name="_Toc510858629"/>
       <w:r>
         <w:t>Sujet</w:t>
       </w:r>
@@ -836,6 +1319,7 @@
     </w:p>
     <w:p>
       <w:pPr>
+        <w:spacing w:line="360" w:lineRule="auto"/>
         <w:jc w:val="both"/>
       </w:pPr>
       <w:r>
@@ -861,7 +1345,7 @@
         <w:pStyle w:val="Titre1"/>
         <w:spacing w:after="240"/>
       </w:pPr>
-      <w:bookmarkStart w:id="3" w:name="_Toc510703411"/>
+      <w:bookmarkStart w:id="3" w:name="_Toc510858630"/>
       <w:r>
         <w:t>Vision générale</w:t>
       </w:r>
@@ -869,6 +1353,7 @@
     </w:p>
     <w:p>
       <w:pPr>
+        <w:spacing w:line="360" w:lineRule="auto"/>
         <w:jc w:val="both"/>
       </w:pPr>
       <w:r>
@@ -884,28 +1369,23 @@
         <w:t>En gardant l’application simple et concise, nous nous assurons que l’application soit accessible pour tous les types d’utilisateurs, débutant ou expert.</w:t>
       </w:r>
       <w:r>
-        <w:t xml:space="preserve"> Nous voulions aussi une application qui permette à n’importe qui de partager un endroit qu’il a découvert et qui ne se trouve pas sur la carte de notre application. Ainsi, se sont les usagers de notre application qui peuple et qui fond grossir la banque d’endroit à visiter. Le but ultime étant que tous les usagers puissent partager leurs expériences et leur connaissance des lieux avec les autres usagers.</w:t>
-      </w:r>
-    </w:p>
-    <w:p>
-      <w:pPr>
-        <w:rPr>
-          <w:rFonts w:asciiTheme="majorHAnsi" w:eastAsiaTheme="majorEastAsia" w:hAnsiTheme="majorHAnsi" w:cstheme="majorBidi"/>
-          <w:color w:val="2F5496" w:themeColor="accent1" w:themeShade="BF"/>
-          <w:sz w:val="32"/>
-          <w:szCs w:val="32"/>
-        </w:rPr>
+        <w:t xml:space="preserve"> Nous voulions aussi une application qui permette à n’importe qui de partager un endroit qu’il a découvert et qui ne se trouve pas sur la carte de notre application. Ainsi, se sont les usagers de notre application qui peuple et qui fond grossir la banque d’endroit</w:t>
+      </w:r>
+      <w:r>
+        <w:t>s</w:t>
+      </w:r>
+      <w:r>
+        <w:t xml:space="preserve"> à visiter. Le but ultime étant que tous les usagers puissent partager leurs expériences et leur connaissance des lieux avec les autres usagers.</w:t>
+      </w:r>
+    </w:p>
+    <w:p>
+      <w:pPr>
+        <w:pStyle w:val="Titre1"/>
       </w:pPr>
       <w:r>
         <w:br w:type="page"/>
       </w:r>
-    </w:p>
-    <w:p>
-      <w:pPr>
-        <w:pStyle w:val="Titre1"/>
-        <w:spacing w:after="240"/>
-      </w:pPr>
-      <w:bookmarkStart w:id="4" w:name="_Toc510703412"/>
+      <w:bookmarkStart w:id="4" w:name="_Toc510858631"/>
       <w:r>
         <w:lastRenderedPageBreak/>
         <w:t>Requis</w:t>
@@ -914,10 +1394,23 @@
     </w:p>
     <w:p>
       <w:pPr>
+        <w:spacing w:line="360" w:lineRule="auto"/>
         <w:jc w:val="both"/>
       </w:pPr>
       <w:r>
-        <w:t>Les requis suivants sont ceux donné par le professeur et qui doivent être présent dans l’application. Nous utiliserons la numérotation suivante dans le reste de ce document afin de démontrer que tous les requis sont présents dans notre projet.</w:t>
+        <w:t>Les requis suivants sont ceux donné</w:t>
+      </w:r>
+      <w:r>
+        <w:t>s</w:t>
+      </w:r>
+      <w:r>
+        <w:t xml:space="preserve"> par le professeur et qui doivent être présent</w:t>
+      </w:r>
+      <w:r>
+        <w:t>s</w:t>
+      </w:r>
+      <w:r>
+        <w:t xml:space="preserve"> dans l’application. Nous utiliserons la numérotation suivante dans le reste de ce document afin de démontrer que tous les requis sont présents dans notre projet.</w:t>
       </w:r>
     </w:p>
     <w:p>
@@ -927,7 +1420,7 @@
           <w:numId w:val="2"/>
         </w:numPr>
         <w:shd w:val="clear" w:color="auto" w:fill="FFFFFF"/>
-        <w:spacing w:before="100" w:beforeAutospacing="1" w:after="100" w:afterAutospacing="1" w:line="300" w:lineRule="atLeast"/>
+        <w:spacing w:before="100" w:beforeAutospacing="1" w:after="100" w:afterAutospacing="1" w:line="360" w:lineRule="auto"/>
         <w:ind w:left="600"/>
         <w:rPr>
           <w:rFonts w:eastAsia="Times New Roman" w:cstheme="minorHAnsi"/>
@@ -959,7 +1452,7 @@
           <w:numId w:val="2"/>
         </w:numPr>
         <w:shd w:val="clear" w:color="auto" w:fill="FFFFFF"/>
-        <w:spacing w:before="100" w:beforeAutospacing="1" w:after="100" w:afterAutospacing="1" w:line="300" w:lineRule="atLeast"/>
+        <w:spacing w:before="100" w:beforeAutospacing="1" w:after="100" w:afterAutospacing="1" w:line="360" w:lineRule="auto"/>
         <w:ind w:left="600"/>
         <w:rPr>
           <w:rFonts w:eastAsia="Times New Roman" w:cstheme="minorHAnsi"/>
@@ -973,15 +1466,7 @@
           <w:color w:val="333333"/>
           <w:shd w:val="clear" w:color="auto" w:fill="FFFFFF"/>
         </w:rPr>
-        <w:t>U</w:t>
-      </w:r>
-      <w:r>
-        <w:rPr>
-          <w:rFonts w:cstheme="minorHAnsi"/>
-          <w:color w:val="333333"/>
-          <w:shd w:val="clear" w:color="auto" w:fill="FFFFFF"/>
-        </w:rPr>
-        <w:t>tilisation d’au moins deux capteurs (accéléromètre, gyromètre, champ magnétique, température, pression, orientation, proximité, lumière, caméra …)</w:t>
+        <w:t>Utilisation d’au moins deux capteurs (accéléromètre, gyromètre, champ magnétique, température, pression, orientation, proximité, lumière, caméra …)</w:t>
       </w:r>
       <w:r>
         <w:rPr>
@@ -999,7 +1484,7 @@
           <w:numId w:val="2"/>
         </w:numPr>
         <w:shd w:val="clear" w:color="auto" w:fill="FFFFFF"/>
-        <w:spacing w:before="100" w:beforeAutospacing="1" w:after="100" w:afterAutospacing="1" w:line="300" w:lineRule="atLeast"/>
+        <w:spacing w:before="100" w:beforeAutospacing="1" w:after="100" w:afterAutospacing="1" w:line="360" w:lineRule="auto"/>
         <w:ind w:left="600"/>
         <w:rPr>
           <w:rFonts w:eastAsia="Times New Roman" w:cstheme="minorHAnsi"/>
@@ -1049,7 +1534,7 @@
           <w:numId w:val="2"/>
         </w:numPr>
         <w:shd w:val="clear" w:color="auto" w:fill="FFFFFF"/>
-        <w:spacing w:before="100" w:beforeAutospacing="1" w:after="100" w:afterAutospacing="1" w:line="300" w:lineRule="atLeast"/>
+        <w:spacing w:before="100" w:beforeAutospacing="1" w:after="100" w:afterAutospacing="1" w:line="360" w:lineRule="auto"/>
         <w:ind w:left="600"/>
         <w:rPr>
           <w:rFonts w:eastAsia="Times New Roman" w:cstheme="minorHAnsi"/>
@@ -1099,7 +1584,7 @@
           <w:numId w:val="2"/>
         </w:numPr>
         <w:shd w:val="clear" w:color="auto" w:fill="FFFFFF"/>
-        <w:spacing w:before="100" w:beforeAutospacing="1" w:after="100" w:afterAutospacing="1" w:line="300" w:lineRule="atLeast"/>
+        <w:spacing w:before="100" w:beforeAutospacing="1" w:after="100" w:afterAutospacing="1" w:line="360" w:lineRule="auto"/>
         <w:ind w:left="600"/>
         <w:rPr>
           <w:rFonts w:eastAsia="Times New Roman" w:cstheme="minorHAnsi"/>
@@ -1113,23 +1598,7 @@
           <w:color w:val="333333"/>
           <w:lang w:eastAsia="fr-CA"/>
         </w:rPr>
-        <w:t>Informations sur la batterie, notamment l’évolution du niveau de celle-ci pendant l’utilisation de l’application. (</w:t>
-      </w:r>
-      <w:r>
-        <w:rPr>
-          <w:rFonts w:eastAsia="Times New Roman" w:cstheme="minorHAnsi"/>
-          <w:color w:val="333333"/>
-          <w:lang w:eastAsia="fr-CA"/>
-        </w:rPr>
-        <w:t>Exemple</w:t>
-      </w:r>
-      <w:r>
-        <w:rPr>
-          <w:rFonts w:eastAsia="Times New Roman" w:cstheme="minorHAnsi"/>
-          <w:color w:val="333333"/>
-          <w:lang w:eastAsia="fr-CA"/>
-        </w:rPr>
-        <w:t xml:space="preserve"> : calculer et afficher la consommation d’énergie depuis le lancement de l’application)</w:t>
+        <w:t>Informations sur la batterie, notamment l’évolution du niveau de celle-ci pendant l’utilisation de l’application. (Exemple : calculer et afficher la consommation d’énergie depuis le lancement de l’application)</w:t>
       </w:r>
       <w:r>
         <w:rPr>
@@ -1147,7 +1616,7 @@
           <w:numId w:val="2"/>
         </w:numPr>
         <w:shd w:val="clear" w:color="auto" w:fill="FFFFFF"/>
-        <w:spacing w:before="100" w:beforeAutospacing="1" w:after="100" w:afterAutospacing="1" w:line="300" w:lineRule="atLeast"/>
+        <w:spacing w:before="100" w:beforeAutospacing="1" w:after="100" w:afterAutospacing="1" w:line="360" w:lineRule="auto"/>
         <w:ind w:left="600"/>
         <w:rPr>
           <w:rFonts w:eastAsia="Times New Roman" w:cstheme="minorHAnsi"/>
@@ -1215,7 +1684,7 @@
           <w:numId w:val="2"/>
         </w:numPr>
         <w:shd w:val="clear" w:color="auto" w:fill="FFFFFF"/>
-        <w:spacing w:before="100" w:beforeAutospacing="1" w:after="100" w:afterAutospacing="1" w:line="300" w:lineRule="atLeast"/>
+        <w:spacing w:before="100" w:beforeAutospacing="1" w:after="100" w:afterAutospacing="1" w:line="360" w:lineRule="auto"/>
         <w:ind w:left="600"/>
         <w:rPr>
           <w:rFonts w:eastAsia="Times New Roman" w:cstheme="minorHAnsi"/>
@@ -1262,7 +1731,7 @@
           <w:lang w:eastAsia="fr-CA"/>
         </w:rPr>
       </w:pPr>
-      <w:bookmarkStart w:id="5" w:name="_Toc510703413"/>
+      <w:bookmarkStart w:id="5" w:name="_Toc510858632"/>
       <w:r>
         <w:rPr>
           <w:rFonts w:eastAsia="Times New Roman"/>
@@ -1282,6 +1751,7 @@
     </w:p>
     <w:p>
       <w:pPr>
+        <w:spacing w:line="360" w:lineRule="auto"/>
         <w:jc w:val="both"/>
         <w:rPr>
           <w:rFonts w:cstheme="minorHAnsi"/>
@@ -1319,7 +1789,7 @@
           <w:szCs w:val="24"/>
           <w:lang w:eastAsia="fr-CA"/>
         </w:rPr>
-        <w:t xml:space="preserve">tre application possède certaines limitations. La première et plus grosse limitation de l’application est que celle-ci ne pourra pas fournir que très peu voir aucune information sur les endroits à visiter si l’application n’est pas connectée à internet. En effet, nous avons créé notre propre API ainsi qu’un serveur REST écrit en NodeJS lier avec une base de données MongoDB afin de stocker les endroits et leurs informations. Il faut donc une connexion internet pour que les requêtes contenant les informations </w:t>
+        <w:t>tre application possède certaines limitations. La première et plus grosse limitation de l’application est que celle-ci ne pourra pas fournir que très peu voir aucune information sur les endroits à visiter si l’application n’est pas connectée à internet. En effet, nous avons créé notre propre API ainsi qu’un serveur REST écrit en Node</w:t>
       </w:r>
       <w:r>
         <w:rPr>
@@ -1327,6 +1797,38 @@
           <w:szCs w:val="24"/>
           <w:lang w:eastAsia="fr-CA"/>
         </w:rPr>
+        <w:t>.</w:t>
+      </w:r>
+      <w:r>
+        <w:rPr>
+          <w:rFonts w:cstheme="minorHAnsi"/>
+          <w:szCs w:val="24"/>
+          <w:lang w:eastAsia="fr-CA"/>
+        </w:rPr>
+        <w:t>JS li</w:t>
+      </w:r>
+      <w:r>
+        <w:rPr>
+          <w:rFonts w:cstheme="minorHAnsi"/>
+          <w:szCs w:val="24"/>
+          <w:lang w:eastAsia="fr-CA"/>
+        </w:rPr>
+        <w:t>ée</w:t>
+      </w:r>
+      <w:r>
+        <w:rPr>
+          <w:rFonts w:cstheme="minorHAnsi"/>
+          <w:szCs w:val="24"/>
+          <w:lang w:eastAsia="fr-CA"/>
+        </w:rPr>
+        <w:t xml:space="preserve"> avec une base de données MongoDB afin de stocker les endroits et leurs informations. Il faut donc une connexion internet pour que les requêtes contenant les informations </w:t>
+      </w:r>
+      <w:r>
+        <w:rPr>
+          <w:rFonts w:cstheme="minorHAnsi"/>
+          <w:szCs w:val="24"/>
+          <w:lang w:eastAsia="fr-CA"/>
+        </w:rPr>
         <w:t xml:space="preserve">sur les endroits à visités </w:t>
       </w:r>
       <w:r>
@@ -1343,7 +1845,7 @@
           <w:szCs w:val="24"/>
           <w:lang w:eastAsia="fr-CA"/>
         </w:rPr>
-        <w:t xml:space="preserve"> La justification de se choix est très simple, avoir simplement une base de données locales est beaucoup trop limiter pour le partage des informations sur les lieux, et irait directement à l’encontre de notre vision générale pour l’application. Il fallait absolument une base de données globale pour tous les utilisateurs afin que tous les usagers puissent partager leurs découvertes avec les autres usagers. </w:t>
+        <w:t xml:space="preserve"> La justification de </w:t>
       </w:r>
       <w:r>
         <w:rPr>
@@ -1351,11 +1853,44 @@
           <w:szCs w:val="24"/>
           <w:lang w:eastAsia="fr-CA"/>
         </w:rPr>
+        <w:t>c</w:t>
+      </w:r>
+      <w:r>
+        <w:rPr>
+          <w:rFonts w:cstheme="minorHAnsi"/>
+          <w:szCs w:val="24"/>
+          <w:lang w:eastAsia="fr-CA"/>
+        </w:rPr>
+        <w:t>e choix est très simple, avoir simplement une base de données locales est beaucoup trop limit</w:t>
+      </w:r>
+      <w:r>
+        <w:rPr>
+          <w:rFonts w:cstheme="minorHAnsi"/>
+          <w:szCs w:val="24"/>
+          <w:lang w:eastAsia="fr-CA"/>
+        </w:rPr>
+        <w:t>é</w:t>
+      </w:r>
+      <w:r>
+        <w:rPr>
+          <w:rFonts w:cstheme="minorHAnsi"/>
+          <w:szCs w:val="24"/>
+          <w:lang w:eastAsia="fr-CA"/>
+        </w:rPr>
+        <w:t xml:space="preserve"> pour le partage des informations sur les lieux, et irait directement à l’encontre de notre vision générale pour l’application. Il fallait absolument une base de données globale pour tous les utilisateurs afin que tous les usagers puissent partager leurs découvertes avec les autres. </w:t>
+      </w:r>
+      <w:r>
+        <w:rPr>
+          <w:rFonts w:cstheme="minorHAnsi"/>
+          <w:szCs w:val="24"/>
+          <w:lang w:eastAsia="fr-CA"/>
+        </w:rPr>
         <w:t>De plus, le mariage entre une base de données locale et globale nous semble redondant puisqu’il aurait fallu télécharger une première fois les données via le réseau afin de peupler la base de données locale.</w:t>
       </w:r>
     </w:p>
     <w:p>
       <w:pPr>
+        <w:spacing w:line="360" w:lineRule="auto"/>
         <w:jc w:val="both"/>
         <w:rPr>
           <w:rFonts w:cstheme="minorHAnsi"/>
@@ -1369,7 +1904,7 @@
           <w:szCs w:val="24"/>
           <w:lang w:eastAsia="fr-CA"/>
         </w:rPr>
-        <w:t>La deuxième limitation de notre application est qu’il est requis pour chaque utilisateur d’avoir un compte Facebook afin de</w:t>
+        <w:t>Une</w:t>
       </w:r>
       <w:r>
         <w:rPr>
@@ -1377,6 +1912,14 @@
           <w:szCs w:val="24"/>
           <w:lang w:eastAsia="fr-CA"/>
         </w:rPr>
+        <w:t xml:space="preserve"> deuxième limitation de notre application est qu’il est requis pour chaque utilisateur d’avoir un compte Facebook afin de</w:t>
+      </w:r>
+      <w:r>
+        <w:rPr>
+          <w:rFonts w:cstheme="minorHAnsi"/>
+          <w:szCs w:val="24"/>
+          <w:lang w:eastAsia="fr-CA"/>
+        </w:rPr>
         <w:t xml:space="preserve"> pouvoir s</w:t>
       </w:r>
       <w:r>
@@ -1409,7 +1952,7 @@
           <w:szCs w:val="24"/>
           <w:lang w:eastAsia="fr-CA"/>
         </w:rPr>
-        <w:t xml:space="preserve"> Cette décision est justifiée par le fait que comme il est possible pour n’importe qui d’ajouter du contenue visible par tous les usagers dans notre application, nous voulons limiter le risque de spam ou de contenue indésirable. Avec la connexion Facebook l’anonymat de l’utilisateur vis-à-vis notre serveur est </w:t>
+        <w:t xml:space="preserve"> Cette décisio</w:t>
       </w:r>
       <w:r>
         <w:rPr>
@@ -1417,6 +1960,22 @@
           <w:szCs w:val="24"/>
           <w:lang w:eastAsia="fr-CA"/>
         </w:rPr>
+        <w:t>n est justifiée par le fait qu’</w:t>
+      </w:r>
+      <w:r>
+        <w:rPr>
+          <w:rFonts w:cstheme="minorHAnsi"/>
+          <w:szCs w:val="24"/>
+          <w:lang w:eastAsia="fr-CA"/>
+        </w:rPr>
+        <w:t xml:space="preserve">il est possible pour n’importe qui d’ajouter du contenue visible par tous les usagers dans notre application, nous voulons limiter le risque de spam ou de contenue indésirable. Avec la connexion Facebook l’anonymat de l’utilisateur vis-à-vis notre serveur est </w:t>
+      </w:r>
+      <w:r>
+        <w:rPr>
+          <w:rFonts w:cstheme="minorHAnsi"/>
+          <w:szCs w:val="24"/>
+          <w:lang w:eastAsia="fr-CA"/>
+        </w:rPr>
         <w:t>diminué</w:t>
       </w:r>
       <w:r>
@@ -1435,8 +1994,632 @@
         </w:rPr>
         <w:t xml:space="preserve"> De plus, la majorité des téléphones intelligents et tablettes possède déjà l’application Facebook qui est associer à un compte et l’enregistrement à notre application est donc simple et extrêmement rapide.</w:t>
       </w:r>
-      <w:bookmarkStart w:id="6" w:name="_GoBack"/>
+    </w:p>
+    <w:p>
+      <w:pPr>
+        <w:spacing w:line="360" w:lineRule="auto"/>
+        <w:jc w:val="both"/>
+        <w:rPr>
+          <w:rFonts w:cstheme="minorHAnsi"/>
+          <w:szCs w:val="24"/>
+          <w:lang w:eastAsia="fr-CA"/>
+        </w:rPr>
+      </w:pPr>
+      <w:r>
+        <w:rPr>
+          <w:rFonts w:cstheme="minorHAnsi"/>
+          <w:szCs w:val="24"/>
+          <w:lang w:eastAsia="fr-CA"/>
+        </w:rPr>
+        <w:t>La dernière limitation est liée au requis 2 : l’utilisation d’au moins deux capteurs. Bien entendu, il faut que le téléphone intelligent et/ou la tablette soient munies des capteurs utilisés. Dans le cas de notre application, nous mesurons la température ambiante ainsi que la pression atmosphérique. Donc, nous vérifions que l’appareil soit muni d’un thermomètre et d’un baromètre avant de les utiliser.</w:t>
+      </w:r>
+    </w:p>
+    <w:p>
+      <w:pPr>
+        <w:rPr>
+          <w:rFonts w:cstheme="minorHAnsi"/>
+          <w:szCs w:val="24"/>
+          <w:lang w:eastAsia="fr-CA"/>
+        </w:rPr>
+      </w:pPr>
+      <w:r>
+        <w:rPr>
+          <w:rFonts w:cstheme="minorHAnsi"/>
+          <w:szCs w:val="24"/>
+          <w:lang w:eastAsia="fr-CA"/>
+        </w:rPr>
+        <w:br w:type="page"/>
+      </w:r>
+    </w:p>
+    <w:p>
+      <w:pPr>
+        <w:pStyle w:val="Titre1"/>
+        <w:spacing w:line="360" w:lineRule="auto"/>
+        <w:rPr>
+          <w:lang w:eastAsia="fr-CA"/>
+        </w:rPr>
+      </w:pPr>
+      <w:bookmarkStart w:id="6" w:name="_Toc510858633"/>
+      <w:r>
+        <w:rPr>
+          <w:lang w:eastAsia="fr-CA"/>
+        </w:rPr>
+        <w:lastRenderedPageBreak/>
+        <w:t>Fonctionnement</w:t>
+      </w:r>
+      <w:r>
+        <w:rPr>
+          <w:lang w:eastAsia="fr-CA"/>
+        </w:rPr>
+        <w:t xml:space="preserve"> de l’application</w:t>
+      </w:r>
       <w:bookmarkEnd w:id="6"/>
+    </w:p>
+    <w:p>
+      <w:pPr>
+        <w:pStyle w:val="Titre2"/>
+        <w:rPr>
+          <w:lang w:eastAsia="fr-CA"/>
+        </w:rPr>
+      </w:pPr>
+      <w:bookmarkStart w:id="7" w:name="_Toc510858634"/>
+      <w:r>
+        <w:rPr>
+          <w:noProof/>
+          <w:lang w:eastAsia="fr-CA"/>
+        </w:rPr>
+        <w:drawing>
+          <wp:anchor distT="0" distB="0" distL="114300" distR="114300" simplePos="0" relativeHeight="251658240" behindDoc="1" locked="0" layoutInCell="1" allowOverlap="1">
+            <wp:simplePos x="0" y="0"/>
+            <wp:positionH relativeFrom="margin">
+              <wp:posOffset>3810000</wp:posOffset>
+            </wp:positionH>
+            <wp:positionV relativeFrom="paragraph">
+              <wp:posOffset>247015</wp:posOffset>
+            </wp:positionV>
+            <wp:extent cx="1670685" cy="3432810"/>
+            <wp:effectExtent l="0" t="0" r="5715" b="0"/>
+            <wp:wrapTight wrapText="bothSides">
+              <wp:wrapPolygon edited="0">
+                <wp:start x="0" y="0"/>
+                <wp:lineTo x="0" y="21456"/>
+                <wp:lineTo x="21428" y="21456"/>
+                <wp:lineTo x="21428" y="0"/>
+                <wp:lineTo x="0" y="0"/>
+              </wp:wrapPolygon>
+            </wp:wrapTight>
+            <wp:docPr id="1" name="Image 1" descr="C:\Users\Etienne\AppData\Local\Microsoft\Windows\INetCache\Content.Word\Screenshot_20180407-084642_Tourista.jpg"/>
+            <wp:cNvGraphicFramePr>
+              <a:graphicFrameLocks xmlns:a="http://schemas.openxmlformats.org/drawingml/2006/main" noChangeAspect="1"/>
+            </wp:cNvGraphicFramePr>
+            <a:graphic xmlns:a="http://schemas.openxmlformats.org/drawingml/2006/main">
+              <a:graphicData uri="http://schemas.openxmlformats.org/drawingml/2006/picture">
+                <pic:pic xmlns:pic="http://schemas.openxmlformats.org/drawingml/2006/picture">
+                  <pic:nvPicPr>
+                    <pic:cNvPr id="0" name="Picture 1" descr="C:\Users\Etienne\AppData\Local\Microsoft\Windows\INetCache\Content.Word\Screenshot_20180407-084642_Tourista.jpg"/>
+                    <pic:cNvPicPr>
+                      <a:picLocks noChangeAspect="1" noChangeArrowheads="1"/>
+                    </pic:cNvPicPr>
+                  </pic:nvPicPr>
+                  <pic:blipFill>
+                    <a:blip r:embed="rId6" cstate="print">
+                      <a:extLst>
+                        <a:ext uri="{28A0092B-C50C-407E-A947-70E740481C1C}">
+                          <a14:useLocalDpi xmlns:a14="http://schemas.microsoft.com/office/drawing/2010/main" val="0"/>
+                        </a:ext>
+                      </a:extLst>
+                    </a:blip>
+                    <a:srcRect/>
+                    <a:stretch>
+                      <a:fillRect/>
+                    </a:stretch>
+                  </pic:blipFill>
+                  <pic:spPr bwMode="auto">
+                    <a:xfrm>
+                      <a:off x="0" y="0"/>
+                      <a:ext cx="1670685" cy="3432810"/>
+                    </a:xfrm>
+                    <a:prstGeom prst="rect">
+                      <a:avLst/>
+                    </a:prstGeom>
+                    <a:noFill/>
+                    <a:ln>
+                      <a:noFill/>
+                    </a:ln>
+                  </pic:spPr>
+                </pic:pic>
+              </a:graphicData>
+            </a:graphic>
+            <wp14:sizeRelH relativeFrom="page">
+              <wp14:pctWidth>0</wp14:pctWidth>
+            </wp14:sizeRelH>
+            <wp14:sizeRelV relativeFrom="page">
+              <wp14:pctHeight>0</wp14:pctHeight>
+            </wp14:sizeRelV>
+          </wp:anchor>
+        </w:drawing>
+      </w:r>
+      <w:r>
+        <w:rPr>
+          <w:lang w:eastAsia="fr-CA"/>
+        </w:rPr>
+        <w:t>Connexion</w:t>
+      </w:r>
+      <w:bookmarkEnd w:id="7"/>
+    </w:p>
+    <w:p>
+      <w:pPr>
+        <w:spacing w:line="360" w:lineRule="auto"/>
+        <w:jc w:val="both"/>
+        <w:rPr>
+          <w:lang w:eastAsia="fr-CA"/>
+        </w:rPr>
+      </w:pPr>
+      <w:r>
+        <w:rPr>
+          <w:lang w:eastAsia="fr-CA"/>
+        </w:rPr>
+        <w:t>La première fenêtre à l’affichage de l’application est une fenêtre de connexion au moyen du réseau social Facebook. Une fois le bouton appuyé, l’application vérifie si l’application Facebook est installée sur l’appareil</w:t>
+      </w:r>
+      <w:r>
+        <w:rPr>
+          <w:lang w:eastAsia="fr-CA"/>
+        </w:rPr>
+        <w:t xml:space="preserve"> et utilise ainsi les informations enregistrer localement de l’utilisateur pour poursuivre la connexion. Si c’est la première fois que l’utilisateur se connecte, sont identifiant unique de Facebook, son nom et son prénom seront enregistrés dans la base de données. Il est à noter que cette interface s’affiche seulement à la première connexion de l’utilisateur.</w:t>
+      </w:r>
+    </w:p>
+    <w:p>
+      <w:pPr>
+        <w:spacing w:line="360" w:lineRule="auto"/>
+        <w:rPr>
+          <w:lang w:eastAsia="fr-CA"/>
+        </w:rPr>
+      </w:pPr>
+    </w:p>
+    <w:p>
+      <w:pPr>
+        <w:spacing w:line="360" w:lineRule="auto"/>
+        <w:rPr>
+          <w:lang w:eastAsia="fr-CA"/>
+        </w:rPr>
+      </w:pPr>
+    </w:p>
+    <w:p>
+      <w:pPr>
+        <w:spacing w:line="360" w:lineRule="auto"/>
+        <w:rPr>
+          <w:lang w:eastAsia="fr-CA"/>
+        </w:rPr>
+      </w:pPr>
+    </w:p>
+    <w:p>
+      <w:pPr>
+        <w:pStyle w:val="Titre2"/>
+        <w:spacing w:line="360" w:lineRule="auto"/>
+        <w:rPr>
+          <w:lang w:eastAsia="fr-CA"/>
+        </w:rPr>
+      </w:pPr>
+      <w:bookmarkStart w:id="8" w:name="_Toc510858635"/>
+      <w:r>
+        <w:rPr>
+          <w:lang w:eastAsia="fr-CA"/>
+        </w:rPr>
+        <w:t>Recherche d’attraits touristiques</w:t>
+      </w:r>
+      <w:bookmarkEnd w:id="8"/>
+    </w:p>
+    <w:p>
+      <w:pPr>
+        <w:spacing w:line="360" w:lineRule="auto"/>
+        <w:jc w:val="both"/>
+        <w:rPr>
+          <w:lang w:eastAsia="fr-CA"/>
+        </w:rPr>
+      </w:pPr>
+      <w:r>
+        <w:rPr>
+          <w:noProof/>
+          <w:lang w:eastAsia="fr-CA"/>
+        </w:rPr>
+        <w:drawing>
+          <wp:anchor distT="0" distB="0" distL="114300" distR="114300" simplePos="0" relativeHeight="251659264" behindDoc="1" locked="0" layoutInCell="1" allowOverlap="1">
+            <wp:simplePos x="0" y="0"/>
+            <wp:positionH relativeFrom="margin">
+              <wp:align>right</wp:align>
+            </wp:positionH>
+            <wp:positionV relativeFrom="paragraph">
+              <wp:posOffset>1905</wp:posOffset>
+            </wp:positionV>
+            <wp:extent cx="1690370" cy="3476625"/>
+            <wp:effectExtent l="0" t="0" r="5080" b="9525"/>
+            <wp:wrapTight wrapText="bothSides">
+              <wp:wrapPolygon edited="0">
+                <wp:start x="0" y="0"/>
+                <wp:lineTo x="0" y="21541"/>
+                <wp:lineTo x="21421" y="21541"/>
+                <wp:lineTo x="21421" y="0"/>
+                <wp:lineTo x="0" y="0"/>
+              </wp:wrapPolygon>
+            </wp:wrapTight>
+            <wp:docPr id="2" name="Image 2" descr="C:\Users\Etienne\AppData\Local\Microsoft\Windows\INetCache\Content.Word\Screenshot_20180407-083819_Tourista.jpg"/>
+            <wp:cNvGraphicFramePr>
+              <a:graphicFrameLocks xmlns:a="http://schemas.openxmlformats.org/drawingml/2006/main" noChangeAspect="1"/>
+            </wp:cNvGraphicFramePr>
+            <a:graphic xmlns:a="http://schemas.openxmlformats.org/drawingml/2006/main">
+              <a:graphicData uri="http://schemas.openxmlformats.org/drawingml/2006/picture">
+                <pic:pic xmlns:pic="http://schemas.openxmlformats.org/drawingml/2006/picture">
+                  <pic:nvPicPr>
+                    <pic:cNvPr id="0" name="Picture 2" descr="C:\Users\Etienne\AppData\Local\Microsoft\Windows\INetCache\Content.Word\Screenshot_20180407-083819_Tourista.jpg"/>
+                    <pic:cNvPicPr>
+                      <a:picLocks noChangeAspect="1" noChangeArrowheads="1"/>
+                    </pic:cNvPicPr>
+                  </pic:nvPicPr>
+                  <pic:blipFill>
+                    <a:blip r:embed="rId7" cstate="print">
+                      <a:extLst>
+                        <a:ext uri="{28A0092B-C50C-407E-A947-70E740481C1C}">
+                          <a14:useLocalDpi xmlns:a14="http://schemas.microsoft.com/office/drawing/2010/main" val="0"/>
+                        </a:ext>
+                      </a:extLst>
+                    </a:blip>
+                    <a:srcRect/>
+                    <a:stretch>
+                      <a:fillRect/>
+                    </a:stretch>
+                  </pic:blipFill>
+                  <pic:spPr bwMode="auto">
+                    <a:xfrm>
+                      <a:off x="0" y="0"/>
+                      <a:ext cx="1690370" cy="3476625"/>
+                    </a:xfrm>
+                    <a:prstGeom prst="rect">
+                      <a:avLst/>
+                    </a:prstGeom>
+                    <a:noFill/>
+                    <a:ln>
+                      <a:noFill/>
+                    </a:ln>
+                  </pic:spPr>
+                </pic:pic>
+              </a:graphicData>
+            </a:graphic>
+            <wp14:sizeRelH relativeFrom="page">
+              <wp14:pctWidth>0</wp14:pctWidth>
+            </wp14:sizeRelH>
+            <wp14:sizeRelV relativeFrom="page">
+              <wp14:pctHeight>0</wp14:pctHeight>
+            </wp14:sizeRelV>
+          </wp:anchor>
+        </w:drawing>
+      </w:r>
+      <w:r>
+        <w:rPr>
+          <w:lang w:eastAsia="fr-CA"/>
+        </w:rPr>
+        <w:t>La recherche d’attraits touristique est simple, l’utilisateur a simplement qu’à écrire le rayon de recherche dans la case à cet effet. L’application commence par géolocaliser l’appareil avec les données GPS</w:t>
+      </w:r>
+      <w:r>
+        <w:rPr>
+          <w:lang w:eastAsia="fr-CA"/>
+        </w:rPr>
+        <w:t xml:space="preserve"> afin d’avoir la latitude et la longitude</w:t>
+      </w:r>
+      <w:r>
+        <w:rPr>
+          <w:lang w:eastAsia="fr-CA"/>
+        </w:rPr>
+        <w:t xml:space="preserve">. Ensuite, une requête </w:t>
+      </w:r>
+      <w:r>
+        <w:rPr>
+          <w:lang w:eastAsia="fr-CA"/>
+        </w:rPr>
+        <w:t>GET est envoyé à l’API avec les valeurs : Rayon, Latitude et Longitude. De son côté, l’API fait tous les calculs et retourne seulement les localisations qui répondent au critère de recherche. Finalement, une liste de localisation est retournée à l’application et les marqueurs sont affichés sur la carte. Pour voir les informations des attraits touristique, simplement appuyer sur le marqueur.</w:t>
+      </w:r>
+    </w:p>
+    <w:p>
+      <w:pPr>
+        <w:rPr>
+          <w:lang w:eastAsia="fr-CA"/>
+        </w:rPr>
+      </w:pPr>
+      <w:r>
+        <w:rPr>
+          <w:lang w:eastAsia="fr-CA"/>
+        </w:rPr>
+        <w:br w:type="page"/>
+      </w:r>
+    </w:p>
+    <w:p>
+      <w:pPr>
+        <w:pStyle w:val="Titre2"/>
+        <w:spacing w:line="360" w:lineRule="auto"/>
+        <w:rPr>
+          <w:lang w:eastAsia="fr-CA"/>
+        </w:rPr>
+      </w:pPr>
+      <w:bookmarkStart w:id="9" w:name="_Toc510858636"/>
+      <w:r>
+        <w:rPr>
+          <w:lang w:eastAsia="fr-CA"/>
+        </w:rPr>
+        <w:lastRenderedPageBreak/>
+        <w:t>Interactions avec les attraits touristique</w:t>
+      </w:r>
+      <w:r>
+        <w:rPr>
+          <w:lang w:eastAsia="fr-CA"/>
+        </w:rPr>
+        <w:t>s</w:t>
+      </w:r>
+      <w:bookmarkEnd w:id="9"/>
+    </w:p>
+    <w:p>
+      <w:pPr>
+        <w:spacing w:line="360" w:lineRule="auto"/>
+        <w:jc w:val="both"/>
+        <w:rPr>
+          <w:lang w:eastAsia="fr-CA"/>
+        </w:rPr>
+      </w:pPr>
+      <w:r>
+        <w:rPr>
+          <w:noProof/>
+          <w:lang w:eastAsia="fr-CA"/>
+        </w:rPr>
+        <w:drawing>
+          <wp:anchor distT="0" distB="0" distL="114300" distR="114300" simplePos="0" relativeHeight="251660288" behindDoc="1" locked="0" layoutInCell="1" allowOverlap="1">
+            <wp:simplePos x="0" y="0"/>
+            <wp:positionH relativeFrom="margin">
+              <wp:align>right</wp:align>
+            </wp:positionH>
+            <wp:positionV relativeFrom="paragraph">
+              <wp:posOffset>4445</wp:posOffset>
+            </wp:positionV>
+            <wp:extent cx="1690370" cy="3472815"/>
+            <wp:effectExtent l="0" t="0" r="5080" b="0"/>
+            <wp:wrapTight wrapText="bothSides">
+              <wp:wrapPolygon edited="0">
+                <wp:start x="0" y="0"/>
+                <wp:lineTo x="0" y="21446"/>
+                <wp:lineTo x="21421" y="21446"/>
+                <wp:lineTo x="21421" y="0"/>
+                <wp:lineTo x="0" y="0"/>
+              </wp:wrapPolygon>
+            </wp:wrapTight>
+            <wp:docPr id="3" name="Image 3" descr="C:\Users\Etienne\AppData\Local\Microsoft\Windows\INetCache\Content.Word\Screenshot_20180407-083945_Tourista.jpg"/>
+            <wp:cNvGraphicFramePr>
+              <a:graphicFrameLocks xmlns:a="http://schemas.openxmlformats.org/drawingml/2006/main" noChangeAspect="1"/>
+            </wp:cNvGraphicFramePr>
+            <a:graphic xmlns:a="http://schemas.openxmlformats.org/drawingml/2006/main">
+              <a:graphicData uri="http://schemas.openxmlformats.org/drawingml/2006/picture">
+                <pic:pic xmlns:pic="http://schemas.openxmlformats.org/drawingml/2006/picture">
+                  <pic:nvPicPr>
+                    <pic:cNvPr id="0" name="Picture 3" descr="C:\Users\Etienne\AppData\Local\Microsoft\Windows\INetCache\Content.Word\Screenshot_20180407-083945_Tourista.jpg"/>
+                    <pic:cNvPicPr>
+                      <a:picLocks noChangeAspect="1" noChangeArrowheads="1"/>
+                    </pic:cNvPicPr>
+                  </pic:nvPicPr>
+                  <pic:blipFill>
+                    <a:blip r:embed="rId8" cstate="print">
+                      <a:extLst>
+                        <a:ext uri="{28A0092B-C50C-407E-A947-70E740481C1C}">
+                          <a14:useLocalDpi xmlns:a14="http://schemas.microsoft.com/office/drawing/2010/main" val="0"/>
+                        </a:ext>
+                      </a:extLst>
+                    </a:blip>
+                    <a:srcRect/>
+                    <a:stretch>
+                      <a:fillRect/>
+                    </a:stretch>
+                  </pic:blipFill>
+                  <pic:spPr bwMode="auto">
+                    <a:xfrm>
+                      <a:off x="0" y="0"/>
+                      <a:ext cx="1690370" cy="3472815"/>
+                    </a:xfrm>
+                    <a:prstGeom prst="rect">
+                      <a:avLst/>
+                    </a:prstGeom>
+                    <a:noFill/>
+                    <a:ln>
+                      <a:noFill/>
+                    </a:ln>
+                  </pic:spPr>
+                </pic:pic>
+              </a:graphicData>
+            </a:graphic>
+            <wp14:sizeRelH relativeFrom="margin">
+              <wp14:pctWidth>0</wp14:pctWidth>
+            </wp14:sizeRelH>
+            <wp14:sizeRelV relativeFrom="margin">
+              <wp14:pctHeight>0</wp14:pctHeight>
+            </wp14:sizeRelV>
+          </wp:anchor>
+        </w:drawing>
+      </w:r>
+      <w:r>
+        <w:rPr>
+          <w:lang w:eastAsia="fr-CA"/>
+        </w:rPr>
+        <w:t>Chaque attrait touristique contient un nom, une adresse, une liste de commentaire et une liste de photo. Le nom et l’adresse sont spécifiés à la création de l’évènement.</w:t>
+      </w:r>
+      <w:r>
+        <w:rPr>
+          <w:lang w:eastAsia="fr-CA"/>
+        </w:rPr>
+        <w:t xml:space="preserve"> Pour créer un attrait touristique, il faut appuyer sur le bouton à cet effet sur le menu principal. Une nouvelle interface s’affiche où l’on peut entrer l’adresse et le nom du lieu. Une recherche par Google </w:t>
+      </w:r>
+      <w:proofErr w:type="spellStart"/>
+      <w:r>
+        <w:rPr>
+          <w:lang w:eastAsia="fr-CA"/>
+        </w:rPr>
+        <w:t>Map</w:t>
+      </w:r>
+      <w:proofErr w:type="spellEnd"/>
+      <w:r>
+        <w:rPr>
+          <w:lang w:eastAsia="fr-CA"/>
+        </w:rPr>
+        <w:t xml:space="preserve"> est effectuée pour s’assurer que l’endroit est véritablement présent. Afin, de normaliser l’affichage, nous utilisons le champ d’adresse proposé par Google. </w:t>
+      </w:r>
+      <w:r>
+        <w:rPr>
+          <w:lang w:eastAsia="fr-CA"/>
+        </w:rPr>
+        <w:t>Les commentaires et les photos sont ajoutés via cet interface. Pour ce faire, simplement appuyer sur le bouton correspondant. Dans le cas d’un commentaire, une boite de dialogue apparait et on inscrit le message souhaité. Pour ce qui est des photos, l’explorateur de photos apparait. Lorsque la photo choisie, celle-ci est convertie en bitmap sous le format d’une chaine de caractères et est enregistrer dans la base de données de l’API.</w:t>
+      </w:r>
+    </w:p>
+    <w:p>
+      <w:pPr>
+        <w:pStyle w:val="Titre2"/>
+        <w:spacing w:line="360" w:lineRule="auto"/>
+        <w:rPr>
+          <w:lang w:eastAsia="fr-CA"/>
+        </w:rPr>
+      </w:pPr>
+      <w:bookmarkStart w:id="10" w:name="_Toc510858637"/>
+      <w:r>
+        <w:rPr>
+          <w:lang w:eastAsia="fr-CA"/>
+        </w:rPr>
+        <w:t>Capteurs étudiés de l’application</w:t>
+      </w:r>
+      <w:bookmarkEnd w:id="10"/>
+    </w:p>
+    <w:p>
+      <w:pPr>
+        <w:spacing w:line="360" w:lineRule="auto"/>
+        <w:jc w:val="both"/>
+        <w:rPr>
+          <w:lang w:eastAsia="fr-CA"/>
+        </w:rPr>
+      </w:pPr>
+      <w:r>
+        <w:rPr>
+          <w:noProof/>
+          <w:lang w:eastAsia="fr-CA"/>
+        </w:rPr>
+        <w:drawing>
+          <wp:anchor distT="0" distB="0" distL="114300" distR="114300" simplePos="0" relativeHeight="251661312" behindDoc="1" locked="0" layoutInCell="1" allowOverlap="1">
+            <wp:simplePos x="0" y="0"/>
+            <wp:positionH relativeFrom="margin">
+              <wp:align>right</wp:align>
+            </wp:positionH>
+            <wp:positionV relativeFrom="paragraph">
+              <wp:posOffset>-126970</wp:posOffset>
+            </wp:positionV>
+            <wp:extent cx="1679944" cy="3453321"/>
+            <wp:effectExtent l="0" t="0" r="0" b="0"/>
+            <wp:wrapTight wrapText="bothSides">
+              <wp:wrapPolygon edited="0">
+                <wp:start x="0" y="0"/>
+                <wp:lineTo x="0" y="21449"/>
+                <wp:lineTo x="21314" y="21449"/>
+                <wp:lineTo x="21314" y="0"/>
+                <wp:lineTo x="0" y="0"/>
+              </wp:wrapPolygon>
+            </wp:wrapTight>
+            <wp:docPr id="4" name="Image 4" descr="C:\Users\Etienne\AppData\Local\Microsoft\Windows\INetCache\Content.Word\Screenshot_20180407-085147_Tourista.jpg"/>
+            <wp:cNvGraphicFramePr>
+              <a:graphicFrameLocks xmlns:a="http://schemas.openxmlformats.org/drawingml/2006/main" noChangeAspect="1"/>
+            </wp:cNvGraphicFramePr>
+            <a:graphic xmlns:a="http://schemas.openxmlformats.org/drawingml/2006/main">
+              <a:graphicData uri="http://schemas.openxmlformats.org/drawingml/2006/picture">
+                <pic:pic xmlns:pic="http://schemas.openxmlformats.org/drawingml/2006/picture">
+                  <pic:nvPicPr>
+                    <pic:cNvPr id="0" name="Picture 4" descr="C:\Users\Etienne\AppData\Local\Microsoft\Windows\INetCache\Content.Word\Screenshot_20180407-085147_Tourista.jpg"/>
+                    <pic:cNvPicPr>
+                      <a:picLocks noChangeAspect="1" noChangeArrowheads="1"/>
+                    </pic:cNvPicPr>
+                  </pic:nvPicPr>
+                  <pic:blipFill>
+                    <a:blip r:embed="rId9" cstate="print">
+                      <a:extLst>
+                        <a:ext uri="{28A0092B-C50C-407E-A947-70E740481C1C}">
+                          <a14:useLocalDpi xmlns:a14="http://schemas.microsoft.com/office/drawing/2010/main" val="0"/>
+                        </a:ext>
+                      </a:extLst>
+                    </a:blip>
+                    <a:srcRect/>
+                    <a:stretch>
+                      <a:fillRect/>
+                    </a:stretch>
+                  </pic:blipFill>
+                  <pic:spPr bwMode="auto">
+                    <a:xfrm>
+                      <a:off x="0" y="0"/>
+                      <a:ext cx="1679944" cy="3453321"/>
+                    </a:xfrm>
+                    <a:prstGeom prst="rect">
+                      <a:avLst/>
+                    </a:prstGeom>
+                    <a:noFill/>
+                    <a:ln>
+                      <a:noFill/>
+                    </a:ln>
+                  </pic:spPr>
+                </pic:pic>
+              </a:graphicData>
+            </a:graphic>
+            <wp14:sizeRelH relativeFrom="margin">
+              <wp14:pctWidth>0</wp14:pctWidth>
+            </wp14:sizeRelH>
+            <wp14:sizeRelV relativeFrom="margin">
+              <wp14:pctHeight>0</wp14:pctHeight>
+            </wp14:sizeRelV>
+          </wp:anchor>
+        </w:drawing>
+      </w:r>
+      <w:r>
+        <w:rPr>
+          <w:lang w:eastAsia="fr-CA"/>
+        </w:rPr>
+        <w:t xml:space="preserve">L’application étudie quatre composantes : la consommation de la pile, la bande passante, la température ambiante ainsi que l’humidité. Pour mesurer la consommation de la pile nous prenons en compte le niveau de la pile en fonction du temps d’utilisation de l’application. Cette mesure donne une approximation de la consommation réelle de l’application. Pour mesurer la bande passante, Android permet d’avoir accès à ces </w:t>
+      </w:r>
+      <w:bookmarkStart w:id="11" w:name="_GoBack"/>
+      <w:bookmarkEnd w:id="11"/>
+      <w:r>
+        <w:rPr>
+          <w:lang w:eastAsia="fr-CA"/>
+        </w:rPr>
+        <w:t>données en analysant les données téléchargées et téléversées de chaque processus depuis le lancement de l’appareil. Nous analysons donc les données utilisées par notre application. Pour les capteurs de température et d’humidité, le fonctionnement est similaire, nous ajoutons des ressources qui vérifient ces capteurs. Dans le cas où le capteur n’est pas présent, un message est affiché pour indiquer à l’utilisateur que son appareil ne possède pas de tel capteur.</w:t>
+      </w:r>
+    </w:p>
+    <w:p>
+      <w:pPr>
+        <w:pStyle w:val="Titre1"/>
+        <w:spacing w:line="360" w:lineRule="auto"/>
+        <w:rPr>
+          <w:lang w:eastAsia="fr-CA"/>
+        </w:rPr>
+      </w:pPr>
+      <w:r>
+        <w:rPr>
+          <w:lang w:eastAsia="fr-CA"/>
+        </w:rPr>
+        <w:br w:type="page"/>
+      </w:r>
+      <w:bookmarkStart w:id="12" w:name="_Toc510858638"/>
+      <w:r>
+        <w:rPr>
+          <w:lang w:eastAsia="fr-CA"/>
+        </w:rPr>
+        <w:lastRenderedPageBreak/>
+        <w:t>Conclusion</w:t>
+      </w:r>
+      <w:bookmarkEnd w:id="12"/>
+    </w:p>
+    <w:p>
+      <w:pPr>
+        <w:spacing w:line="360" w:lineRule="auto"/>
+        <w:jc w:val="both"/>
+        <w:rPr>
+          <w:lang w:eastAsia="fr-CA"/>
+        </w:rPr>
+      </w:pPr>
     </w:p>
     <w:sectPr>
       <w:pgSz w:w="12240" w:h="15840"/>
@@ -1781,6 +2964,7 @@
     <w:lsdException w:name="HTML Sample" w:semiHidden="1" w:unhideWhenUsed="1"/>
     <w:lsdException w:name="HTML Typewriter" w:semiHidden="1" w:unhideWhenUsed="1"/>
     <w:lsdException w:name="HTML Variable" w:semiHidden="1" w:unhideWhenUsed="1"/>
+    <w:lsdException w:name="Normal Table" w:semiHidden="1" w:unhideWhenUsed="1"/>
     <w:lsdException w:name="annotation subject" w:semiHidden="1" w:unhideWhenUsed="1"/>
     <w:lsdException w:name="No List" w:semiHidden="1" w:unhideWhenUsed="1"/>
     <w:lsdException w:name="Outline List 1" w:semiHidden="1" w:unhideWhenUsed="1"/>
@@ -1827,8 +3011,10 @@
     <w:lsdException w:name="Table Subtle 2" w:semiHidden="1" w:unhideWhenUsed="1"/>
     <w:lsdException w:name="Table Web 1" w:semiHidden="1" w:unhideWhenUsed="1"/>
     <w:lsdException w:name="Table Web 2" w:semiHidden="1" w:unhideWhenUsed="1"/>
+    <w:lsdException w:name="Table Web 3" w:semiHidden="1" w:unhideWhenUsed="1"/>
     <w:lsdException w:name="Balloon Text" w:semiHidden="1" w:unhideWhenUsed="1"/>
     <w:lsdException w:name="Table Grid" w:uiPriority="39"/>
+    <w:lsdException w:name="Table Theme" w:semiHidden="1" w:unhideWhenUsed="1"/>
     <w:lsdException w:name="Placeholder Text" w:semiHidden="1"/>
     <w:lsdException w:name="No Spacing" w:uiPriority="1" w:qFormat="1"/>
     <w:lsdException w:name="Light Shading" w:uiPriority="60"/>
@@ -2075,6 +3261,28 @@
       <w:szCs w:val="32"/>
     </w:rPr>
   </w:style>
+  <w:style w:type="paragraph" w:styleId="Titre2">
+    <w:name w:val="heading 2"/>
+    <w:basedOn w:val="Normal"/>
+    <w:next w:val="Normal"/>
+    <w:link w:val="Titre2Car"/>
+    <w:uiPriority w:val="9"/>
+    <w:unhideWhenUsed/>
+    <w:qFormat/>
+    <w:rsid w:val="00E51371"/>
+    <w:pPr>
+      <w:keepNext/>
+      <w:keepLines/>
+      <w:spacing w:before="40" w:after="0"/>
+      <w:outlineLvl w:val="1"/>
+    </w:pPr>
+    <w:rPr>
+      <w:rFonts w:asciiTheme="majorHAnsi" w:eastAsiaTheme="majorEastAsia" w:hAnsiTheme="majorHAnsi" w:cstheme="majorBidi"/>
+      <w:color w:val="2F5496" w:themeColor="accent1" w:themeShade="BF"/>
+      <w:sz w:val="26"/>
+      <w:szCs w:val="26"/>
+    </w:rPr>
+  </w:style>
   <w:style w:type="character" w:default="1" w:styleId="Policepardfaut">
     <w:name w:val="Default Paragraph Font"/>
     <w:uiPriority w:val="1"/>
@@ -2162,6 +3370,32 @@
     <w:rsid w:val="005279AF"/>
     <w:pPr>
       <w:spacing w:after="100"/>
+    </w:pPr>
+  </w:style>
+  <w:style w:type="character" w:customStyle="1" w:styleId="Titre2Car">
+    <w:name w:val="Titre 2 Car"/>
+    <w:basedOn w:val="Policepardfaut"/>
+    <w:link w:val="Titre2"/>
+    <w:uiPriority w:val="9"/>
+    <w:rsid w:val="00E51371"/>
+    <w:rPr>
+      <w:rFonts w:asciiTheme="majorHAnsi" w:eastAsiaTheme="majorEastAsia" w:hAnsiTheme="majorHAnsi" w:cstheme="majorBidi"/>
+      <w:color w:val="2F5496" w:themeColor="accent1" w:themeShade="BF"/>
+      <w:sz w:val="26"/>
+      <w:szCs w:val="26"/>
+    </w:rPr>
+  </w:style>
+  <w:style w:type="paragraph" w:styleId="TM2">
+    <w:name w:val="toc 2"/>
+    <w:basedOn w:val="Normal"/>
+    <w:next w:val="Normal"/>
+    <w:autoRedefine/>
+    <w:uiPriority w:val="39"/>
+    <w:unhideWhenUsed/>
+    <w:rsid w:val="0000695F"/>
+    <w:pPr>
+      <w:spacing w:after="100"/>
+      <w:ind w:left="220"/>
     </w:pPr>
   </w:style>
 </w:styles>
@@ -2467,7 +3701,7 @@
 </file>
 
 <file path=customXml/itemProps1.xml><?xml version="1.0" encoding="utf-8"?>
-<ds:datastoreItem xmlns:ds="http://schemas.openxmlformats.org/officeDocument/2006/customXml" ds:itemID="{420E76F3-73F6-429F-A929-6CFFA3BEE30F}">
+<ds:datastoreItem xmlns:ds="http://schemas.openxmlformats.org/officeDocument/2006/customXml" ds:itemID="{72D91A64-BA8F-4FD7-A765-5CDCFD292109}">
   <ds:schemaRefs>
     <ds:schemaRef ds:uri="http://schemas.openxmlformats.org/officeDocument/2006/bibliography"/>
   </ds:schemaRefs>

</xml_diff>

<commit_message>
Ajout de la conclusion et passage du rapport de mobile sur Antidote
</commit_message>
<xml_diff>
--- a/INF8405 - Informatique mobile/Projet Final/Rapport.docx
+++ b/INF8405 - Informatique mobile/Projet Final/Rapport.docx
@@ -1271,12 +1271,18 @@
         <w:t xml:space="preserve">Cette </w:t>
       </w:r>
       <w:r>
-        <w:t>application doit répondre à 7 requis défini par le professeur et qui sont spécifié</w:t>
+        <w:t>application doit répondre à 7 requis défini</w:t>
       </w:r>
       <w:r>
         <w:t>s</w:t>
       </w:r>
       <w:r>
+        <w:t xml:space="preserve"> par le professeur et qui sont spécifié</w:t>
+      </w:r>
+      <w:r>
+        <w:t>s</w:t>
+      </w:r>
+      <w:r>
         <w:t xml:space="preserve"> plus loin dans ce document.</w:t>
       </w:r>
       <w:r>
@@ -1286,7 +1292,19 @@
         <w:t>Celle-ci</w:t>
       </w:r>
       <w:r>
-        <w:t xml:space="preserve"> doit être une application pour le système d’exploitation Android, sans spécification de la version précise. Dans le cas de notre application toutes les versions égales ou supérieur à L’API 18 (Android 4.3.1) sont compatible</w:t>
+        <w:t xml:space="preserve"> doit être une application pour le système d’exploitation Android, sans spécification de la version précise. Dans le cas de notre application</w:t>
+      </w:r>
+      <w:r>
+        <w:t>,</w:t>
+      </w:r>
+      <w:r>
+        <w:t xml:space="preserve"> toutes les versions égales ou supérieur</w:t>
+      </w:r>
+      <w:r>
+        <w:t>es</w:t>
+      </w:r>
+      <w:r>
+        <w:t xml:space="preserve"> à L’API 18 (Android 4.3.1) sont compatible</w:t>
       </w:r>
       <w:r>
         <w:t>s</w:t>
@@ -1295,10 +1313,22 @@
         <w:t xml:space="preserve">. </w:t>
       </w:r>
       <w:r>
-        <w:t xml:space="preserve">Le sujet de l’application est laissé à la discrétion des élèves, mais un sujet de base fut proposé par le professeur. Dans le cas de notre application, nous avons décider de prendre le sujet du professeur. </w:t>
-      </w:r>
-      <w:r>
-        <w:t>Le document suivant présentera l’application que nous avons créé.</w:t>
+        <w:t>Le sujet de l’application est laissé à la discrétion des élèves, mais un sujet de base fut proposé par le professeur. Dans le cas de notre application, nous avons décid</w:t>
+      </w:r>
+      <w:r>
+        <w:t>é</w:t>
+      </w:r>
+      <w:r>
+        <w:t xml:space="preserve"> de prendre le sujet du professeur. </w:t>
+      </w:r>
+      <w:r>
+        <w:t>Le document suivant présentera l’application que nous avons créé</w:t>
+      </w:r>
+      <w:r>
+        <w:t>e</w:t>
+      </w:r>
+      <w:r>
+        <w:t>.</w:t>
       </w:r>
     </w:p>
     <w:p>
@@ -1363,13 +1393,31 @@
         <w:t>les fonctionnalités</w:t>
       </w:r>
       <w:r>
-        <w:t xml:space="preserve"> le plus simple possible. </w:t>
-      </w:r>
-      <w:r>
-        <w:t>En gardant l’application simple et concise, nous nous assurons que l’application soit accessible pour tous les types d’utilisateurs, débutant ou expert.</w:t>
-      </w:r>
-      <w:r>
-        <w:t xml:space="preserve"> Nous voulions aussi une application qui permette à n’importe qui de partager un endroit qu’il a découvert et qui ne se trouve pas sur la carte de notre application. Ainsi, se sont les usagers de notre application qui peuple et qui fond grossir la banque d’endroit</w:t>
+        <w:t xml:space="preserve"> le plus simple</w:t>
+      </w:r>
+      <w:r>
+        <w:t>s</w:t>
+      </w:r>
+      <w:r>
+        <w:t xml:space="preserve"> possible. </w:t>
+      </w:r>
+      <w:r>
+        <w:t>En gardant l’application simple et concise, nous nous assurons que l’application soit accessible pour tous les types d’utilisateurs, débutant</w:t>
+      </w:r>
+      <w:r>
+        <w:t>s</w:t>
+      </w:r>
+      <w:r>
+        <w:t xml:space="preserve"> ou expert</w:t>
+      </w:r>
+      <w:r>
+        <w:t>s</w:t>
+      </w:r>
+      <w:r>
+        <w:t>.</w:t>
+      </w:r>
+      <w:r>
+        <w:t xml:space="preserve"> Nous voulions aussi une application qui permette à n’importe qui de partager un endroit qu’il a découvert et qui ne se trouve pas sur la carte de notre application. Ainsi se sont les usagers de notre application qui peuple et qui fond grossir la banque d’endroit</w:t>
       </w:r>
       <w:r>
         <w:t>s</w:t>
@@ -1765,7 +1813,7 @@
           <w:szCs w:val="24"/>
           <w:lang w:eastAsia="fr-CA"/>
         </w:rPr>
-        <w:t xml:space="preserve">Pour le bon fonctionnement de l’application et par soucis de </w:t>
+        <w:t xml:space="preserve">Pour le bon fonctionnement de l’application et par souci de </w:t>
       </w:r>
       <w:r>
         <w:rPr>
@@ -1789,23 +1837,7 @@
           <w:szCs w:val="24"/>
           <w:lang w:eastAsia="fr-CA"/>
         </w:rPr>
-        <w:t>tre application possède certaines limitations. La première et plus grosse limitation de l’application est que celle-ci ne pourra pas fournir que très peu voir aucune information sur les endroits à visiter si l’application n’est pas connectée à internet. En effet, nous avons créé notre propre API ainsi qu’un serveur REST écrit en Node</w:t>
-      </w:r>
-      <w:r>
-        <w:rPr>
-          <w:rFonts w:cstheme="minorHAnsi"/>
-          <w:szCs w:val="24"/>
-          <w:lang w:eastAsia="fr-CA"/>
-        </w:rPr>
-        <w:t>.</w:t>
-      </w:r>
-      <w:r>
-        <w:rPr>
-          <w:rFonts w:cstheme="minorHAnsi"/>
-          <w:szCs w:val="24"/>
-          <w:lang w:eastAsia="fr-CA"/>
-        </w:rPr>
-        <w:t>JS li</w:t>
+        <w:t>tre application possède certaines limitations. La première et plus grosse limitation de l’application est que celle-ci ne pourra pas fournir que très peu voir aucune information sur les endroits à visiter si l’application n’est pas connectée à internet. En effet, nous avons créé notre propre API ainsi qu’un serveur REST écrit en NodeJS li</w:t>
       </w:r>
       <w:r>
         <w:rPr>
@@ -1821,15 +1853,47 @@
           <w:szCs w:val="24"/>
           <w:lang w:eastAsia="fr-CA"/>
         </w:rPr>
-        <w:t xml:space="preserve"> avec une base de données MongoDB afin de stocker les endroits et leurs informations. Il faut donc une connexion internet pour que les requêtes contenant les informations </w:t>
-      </w:r>
-      <w:r>
-        <w:rPr>
-          <w:rFonts w:cstheme="minorHAnsi"/>
-          <w:szCs w:val="24"/>
-          <w:lang w:eastAsia="fr-CA"/>
-        </w:rPr>
-        <w:t xml:space="preserve">sur les endroits à visités </w:t>
+        <w:t xml:space="preserve"> avec une base de données MongoDB afin de stocker les endroits et leurs informations</w:t>
+      </w:r>
+      <w:r>
+        <w:rPr>
+          <w:rFonts w:cstheme="minorHAnsi"/>
+          <w:szCs w:val="24"/>
+          <w:lang w:eastAsia="fr-CA"/>
+        </w:rPr>
+        <w:t xml:space="preserve"> (exigence 1 et 4)</w:t>
+      </w:r>
+      <w:r>
+        <w:rPr>
+          <w:rFonts w:cstheme="minorHAnsi"/>
+          <w:szCs w:val="24"/>
+          <w:lang w:eastAsia="fr-CA"/>
+        </w:rPr>
+        <w:t xml:space="preserve">. Il faut donc une connexion internet pour que les requêtes contenant les informations </w:t>
+      </w:r>
+      <w:r>
+        <w:rPr>
+          <w:rFonts w:cstheme="minorHAnsi"/>
+          <w:szCs w:val="24"/>
+          <w:lang w:eastAsia="fr-CA"/>
+        </w:rPr>
+        <w:t>sur les endroits à visit</w:t>
+      </w:r>
+      <w:r>
+        <w:rPr>
+          <w:rFonts w:cstheme="minorHAnsi"/>
+          <w:szCs w:val="24"/>
+          <w:lang w:eastAsia="fr-CA"/>
+        </w:rPr>
+        <w:t>er</w:t>
+      </w:r>
+      <w:r>
+        <w:rPr>
+          <w:rFonts w:cstheme="minorHAnsi"/>
+          <w:szCs w:val="24"/>
+          <w:lang w:eastAsia="fr-CA"/>
+        </w:rPr>
+        <w:t xml:space="preserve"> </w:t>
       </w:r>
       <w:r>
         <w:rPr>
@@ -1861,7 +1925,7 @@
           <w:szCs w:val="24"/>
           <w:lang w:eastAsia="fr-CA"/>
         </w:rPr>
-        <w:t>e choix est très simple, avoir simplement une base de données locales est beaucoup trop limit</w:t>
+        <w:t>e choix est très simple, avoir simplement une base de données locale est beaucoup trop limit</w:t>
       </w:r>
       <w:r>
         <w:rPr>
@@ -1984,15 +2048,31 @@
           <w:szCs w:val="24"/>
           <w:lang w:eastAsia="fr-CA"/>
         </w:rPr>
-        <w:t xml:space="preserve"> et nous espérons ainsi que cela agisse comme détériorant pour les usagers malveillants.</w:t>
-      </w:r>
-      <w:r>
-        <w:rPr>
-          <w:rFonts w:cstheme="minorHAnsi"/>
-          <w:szCs w:val="24"/>
-          <w:lang w:eastAsia="fr-CA"/>
-        </w:rPr>
-        <w:t xml:space="preserve"> De plus, la majorité des téléphones intelligents et tablettes possède déjà l’application Facebook qui est associer à un compte et l’enregistrement à notre application est donc simple et extrêmement rapide.</w:t>
+        <w:t xml:space="preserve"> et nous espérons ainsi que cela agis comme détériorant pour les usagers malveillants.</w:t>
+      </w:r>
+      <w:r>
+        <w:rPr>
+          <w:rFonts w:cstheme="minorHAnsi"/>
+          <w:szCs w:val="24"/>
+          <w:lang w:eastAsia="fr-CA"/>
+        </w:rPr>
+        <w:t xml:space="preserve"> De plus, la majorité des téléphones intelligents et tablettes possède déjà l’application Facebook qui est associ</w:t>
+      </w:r>
+      <w:r>
+        <w:rPr>
+          <w:rFonts w:cstheme="minorHAnsi"/>
+          <w:szCs w:val="24"/>
+          <w:lang w:eastAsia="fr-CA"/>
+        </w:rPr>
+        <w:t>ée</w:t>
+      </w:r>
+      <w:r>
+        <w:rPr>
+          <w:rFonts w:cstheme="minorHAnsi"/>
+          <w:szCs w:val="24"/>
+          <w:lang w:eastAsia="fr-CA"/>
+        </w:rPr>
+        <w:t xml:space="preserve"> à un compte et l’enregistrement à notre application est donc simple et extrêmement rapide.</w:t>
       </w:r>
     </w:p>
     <w:p>
@@ -2011,7 +2091,23 @@
           <w:szCs w:val="24"/>
           <w:lang w:eastAsia="fr-CA"/>
         </w:rPr>
-        <w:t>La dernière limitation est liée au requis 2 : l’utilisation d’au moins deux capteurs. Bien entendu, il faut que le téléphone intelligent et/ou la tablette soient munies des capteurs utilisés. Dans le cas de notre application, nous mesurons la température ambiante ainsi que la pression atmosphérique. Donc, nous vérifions que l’appareil soit muni d’un thermomètre et d’un baromètre avant de les utiliser.</w:t>
+        <w:t xml:space="preserve">La dernière limitation est liée au requis 2 : l’utilisation d’au moins deux capteurs. Bien entendu, il faut que le téléphone intelligent et/ou la tablette soient munis des capteurs utilisés. Dans le cas de notre application, nous mesurons la température ambiante ainsi que la pression atmosphérique. Donc, nous vérifions que l’appareil </w:t>
+      </w:r>
+      <w:r>
+        <w:rPr>
+          <w:rFonts w:cstheme="minorHAnsi"/>
+          <w:szCs w:val="24"/>
+          <w:lang w:eastAsia="fr-CA"/>
+        </w:rPr>
+        <w:t>est</w:t>
+      </w:r>
+      <w:r>
+        <w:rPr>
+          <w:rFonts w:cstheme="minorHAnsi"/>
+          <w:szCs w:val="24"/>
+          <w:lang w:eastAsia="fr-CA"/>
+        </w:rPr>
+        <w:t xml:space="preserve"> muni d’un thermomètre et d’un baromètre avant de les utiliser.</w:t>
       </w:r>
     </w:p>
     <w:p>
@@ -2165,7 +2261,7 @@
         <w:rPr>
           <w:lang w:eastAsia="fr-CA"/>
         </w:rPr>
-        <w:t xml:space="preserve"> et utilise ainsi les informations enregistrer localement de l’utilisateur pour poursuivre la connexion. Si c’est la première fois que l’utilisateur se connecte, sont identifiant unique de Facebook, son nom et son prénom seront enregistrés dans la base de données. Il est à noter que cette interface s’affiche seulement à la première connexion de l’utilisateur.</w:t>
+        <w:t xml:space="preserve"> et utilise ainsi les informations enregistrer localement de l’utilisateur pour poursuivre la connexion. Si c’est la première fois que l’utilisateur se connecte, son identifiant unique de Facebook, son nom et son prénom seront enregistrés dans la base de données. Il est à noter que cette interface s’affiche seulement à la première connexion de l’utilisateur.</w:t>
       </w:r>
     </w:p>
     <w:p>
@@ -2309,13 +2405,43 @@
         <w:rPr>
           <w:lang w:eastAsia="fr-CA"/>
         </w:rPr>
+        <w:t xml:space="preserve"> (exigence 3)</w:t>
+      </w:r>
+      <w:r>
+        <w:rPr>
+          <w:lang w:eastAsia="fr-CA"/>
+        </w:rPr>
         <w:t xml:space="preserve">. Ensuite, une requête </w:t>
       </w:r>
       <w:r>
         <w:rPr>
           <w:lang w:eastAsia="fr-CA"/>
         </w:rPr>
-        <w:t>GET est envoyé à l’API avec les valeurs : Rayon, Latitude et Longitude. De son côté, l’API fait tous les calculs et retourne seulement les localisations qui répondent au critère de recherche. Finalement, une liste de localisation est retournée à l’application et les marqueurs sont affichés sur la carte. Pour voir les informations des attraits touristique, simplement appuyer sur le marqueur.</w:t>
+        <w:t>GET est envoyé</w:t>
+      </w:r>
+      <w:r>
+        <w:rPr>
+          <w:lang w:eastAsia="fr-CA"/>
+        </w:rPr>
+        <w:t>e</w:t>
+      </w:r>
+      <w:r>
+        <w:rPr>
+          <w:lang w:eastAsia="fr-CA"/>
+        </w:rPr>
+        <w:t xml:space="preserve"> à l’API avec les valeurs : Rayon, Latitude et Longitude. De son côté, l’API fait tous les calculs et retourne seulement les localisations qui répondent au critère de recherche. Finalement, une liste de localisation est retournée à l’application et les marqueurs sont affichés sur la carte. Pour voir les informations des attraits </w:t>
+      </w:r>
+      <w:r>
+        <w:rPr>
+          <w:lang w:eastAsia="fr-CA"/>
+        </w:rPr>
+        <w:t>touristiques</w:t>
+      </w:r>
+      <w:r>
+        <w:rPr>
+          <w:lang w:eastAsia="fr-CA"/>
+        </w:rPr>
+        <w:t>, simplement appuyer sur le marqueur.</w:t>
       </w:r>
     </w:p>
     <w:p>
@@ -2469,7 +2595,43 @@
         <w:rPr>
           <w:lang w:eastAsia="fr-CA"/>
         </w:rPr>
-        <w:t>Les commentaires et les photos sont ajoutés via cet interface. Pour ce faire, simplement appuyer sur le bouton correspondant. Dans le cas d’un commentaire, une boite de dialogue apparait et on inscrit le message souhaité. Pour ce qui est des photos, l’explorateur de photos apparait. Lorsque la photo choisie, celle-ci est convertie en bitmap sous le format d’une chaine de caractères et est enregistrer dans la base de données de l’API.</w:t>
+        <w:t>Les commentaires et les photos sont ajoutés via cet</w:t>
+      </w:r>
+      <w:r>
+        <w:rPr>
+          <w:lang w:eastAsia="fr-CA"/>
+        </w:rPr>
+        <w:t>te</w:t>
+      </w:r>
+      <w:r>
+        <w:rPr>
+          <w:lang w:eastAsia="fr-CA"/>
+        </w:rPr>
+        <w:t xml:space="preserve"> interface. Pour ce faire, simplement appuyer sur le bouton correspondant. Dans le cas d’un commentaire, une boite de dialogue apparait et on inscrit le message souhaité. Pour ce qui est des photos, l’explorateur de photos apparait. Lorsque la photo choisi</w:t>
+      </w:r>
+      <w:r>
+        <w:rPr>
+          <w:lang w:eastAsia="fr-CA"/>
+        </w:rPr>
+        <w:t>t</w:t>
+      </w:r>
+      <w:r>
+        <w:rPr>
+          <w:lang w:eastAsia="fr-CA"/>
+        </w:rPr>
+        <w:t>, celle-ci est convertie en bitmap sous le format d’une chaine de caractères et est enregistr</w:t>
+      </w:r>
+      <w:r>
+        <w:rPr>
+          <w:lang w:eastAsia="fr-CA"/>
+        </w:rPr>
+        <w:t>ée</w:t>
+      </w:r>
+      <w:r>
+        <w:rPr>
+          <w:lang w:eastAsia="fr-CA"/>
+        </w:rPr>
+        <w:t xml:space="preserve"> dans la base de données de l’API.</w:t>
       </w:r>
     </w:p>
     <w:p>
@@ -2577,16 +2739,60 @@
         <w:rPr>
           <w:lang w:eastAsia="fr-CA"/>
         </w:rPr>
-        <w:t xml:space="preserve">L’application étudie quatre composantes : la consommation de la pile, la bande passante, la température ambiante ainsi que l’humidité. Pour mesurer la consommation de la pile nous prenons en compte le niveau de la pile en fonction du temps d’utilisation de l’application. Cette mesure donne une approximation de la consommation réelle de l’application. Pour mesurer la bande passante, Android permet d’avoir accès à ces </w:t>
-      </w:r>
-      <w:bookmarkStart w:id="11" w:name="_GoBack"/>
-      <w:bookmarkEnd w:id="11"/>
-      <w:r>
-        <w:rPr>
-          <w:lang w:eastAsia="fr-CA"/>
-        </w:rPr>
-        <w:t>données en analysant les données téléchargées et téléversées de chaque processus depuis le lancement de l’appareil. Nous analysons donc les données utilisées par notre application. Pour les capteurs de température et d’humidité, le fonctionnement est similaire, nous ajoutons des ressources qui vérifient ces capteurs. Dans le cas où le capteur n’est pas présent, un message est affiché pour indiquer à l’utilisateur que son appareil ne possède pas de tel capteur.</w:t>
-      </w:r>
+        <w:t>L’application étudie quatre composantes : la consommation de la pile, la bande passante, la température ambiante ainsi que l’humidité. Pour mesurer la consommation de la pile</w:t>
+      </w:r>
+      <w:r>
+        <w:rPr>
+          <w:lang w:eastAsia="fr-CA"/>
+        </w:rPr>
+        <w:t>,</w:t>
+      </w:r>
+      <w:r>
+        <w:rPr>
+          <w:lang w:eastAsia="fr-CA"/>
+        </w:rPr>
+        <w:t xml:space="preserve"> nous prenons en compte le niveau de la pile en fonction du temps d’utilisation de l’application. Cette mesure donne une approximation de la consommation réelle de l’application. Pour mesurer la bande passante</w:t>
+      </w:r>
+      <w:r>
+        <w:rPr>
+          <w:lang w:eastAsia="fr-CA"/>
+        </w:rPr>
+        <w:t xml:space="preserve"> (exigence 6)</w:t>
+      </w:r>
+      <w:r>
+        <w:rPr>
+          <w:lang w:eastAsia="fr-CA"/>
+        </w:rPr>
+        <w:t>, Android permet d’avoir accès à ces données en analysant les données téléchargées et téléversées de chaque processus depuis le lancement de l’appareil. Nous analysons donc les données utilisées par notre application. Pour les capteurs de température et d’humidité</w:t>
+      </w:r>
+      <w:r>
+        <w:rPr>
+          <w:lang w:eastAsia="fr-CA"/>
+        </w:rPr>
+        <w:t xml:space="preserve"> (exigence 2)</w:t>
+      </w:r>
+      <w:r>
+        <w:rPr>
+          <w:lang w:eastAsia="fr-CA"/>
+        </w:rPr>
+        <w:t xml:space="preserve">, le fonctionnement est similaire, nous ajoutons des ressources qui vérifient ces capteurs. Dans le cas où le capteur </w:t>
+      </w:r>
+      <w:r>
+        <w:rPr>
+          <w:lang w:eastAsia="fr-CA"/>
+        </w:rPr>
+        <w:lastRenderedPageBreak/>
+        <w:t>n’est pas présent, un message est affiché pour indiquer à l’utilisateur que son appareil ne possède pas de tel capteur.</w:t>
+      </w:r>
+    </w:p>
+    <w:p>
+      <w:pPr>
+        <w:spacing w:line="360" w:lineRule="auto"/>
+        <w:jc w:val="both"/>
+        <w:rPr>
+          <w:lang w:eastAsia="fr-CA"/>
+        </w:rPr>
+      </w:pPr>
     </w:p>
     <w:p>
       <w:pPr>
@@ -2596,21 +2802,14 @@
           <w:lang w:eastAsia="fr-CA"/>
         </w:rPr>
       </w:pPr>
-      <w:r>
-        <w:rPr>
-          <w:lang w:eastAsia="fr-CA"/>
-        </w:rPr>
-        <w:br w:type="page"/>
-      </w:r>
-      <w:bookmarkStart w:id="12" w:name="_Toc510858638"/>
-      <w:r>
-        <w:rPr>
-          <w:lang w:eastAsia="fr-CA"/>
-        </w:rPr>
-        <w:lastRenderedPageBreak/>
+      <w:bookmarkStart w:id="11" w:name="_Toc510858638"/>
+      <w:r>
+        <w:rPr>
+          <w:lang w:eastAsia="fr-CA"/>
+        </w:rPr>
         <w:t>Conclusion</w:t>
       </w:r>
-      <w:bookmarkEnd w:id="12"/>
+      <w:bookmarkEnd w:id="11"/>
     </w:p>
     <w:p>
       <w:pPr>
@@ -2620,6 +2819,26 @@
           <w:lang w:eastAsia="fr-CA"/>
         </w:rPr>
       </w:pPr>
+      <w:r>
+        <w:rPr>
+          <w:lang w:eastAsia="fr-CA"/>
+        </w:rPr>
+        <w:t xml:space="preserve">En conclusion, la réalisation d’un tel travail s’est avérée être une source d’apprentissage très agréable. La création d’un API lier avec une base de données afin que tous les utilisateurs puissent avoir accès aux mêmes informations a aussi été une expérience enrichissante qui offre des possibilités beaucoup plus largues que la simple utilisation d’une base de données locale. De plus, la tendance pour les applications semble à notre avis pencher beaucoup plus vers l’utilisation de tel service dit « </w:t>
+      </w:r>
+      <w:r>
+        <w:rPr>
+          <w:lang w:eastAsia="fr-CA"/>
+        </w:rPr>
+        <w:t>C</w:t>
+      </w:r>
+      <w:bookmarkStart w:id="12" w:name="_GoBack"/>
+      <w:bookmarkEnd w:id="12"/>
+      <w:r>
+        <w:rPr>
+          <w:lang w:eastAsia="fr-CA"/>
+        </w:rPr>
+        <w:t>loud » plutôt que l’utilisation de base de données isolée pour chaque utilisateur. D’autre part, malgré l’intégration dans notre application des différents capteurs, nous pensons que l’obligation d’intégrer ceux-ci à l’application est un peu limitante puisqu’il est difficile de trouver des capteurs qui sont pertinents et constants avec le sujet de l’application. Somme toute, la création d’application Android est un travail très intéressant et enrichissant. Les connaissances acquises lors de ce travail nous seront certainement très utiles sur le marché du travail.</w:t>
+      </w:r>
     </w:p>
     <w:sectPr>
       <w:pgSz w:w="12240" w:h="15840"/>
@@ -3701,7 +3920,7 @@
 </file>
 
 <file path=customXml/itemProps1.xml><?xml version="1.0" encoding="utf-8"?>
-<ds:datastoreItem xmlns:ds="http://schemas.openxmlformats.org/officeDocument/2006/customXml" ds:itemID="{72D91A64-BA8F-4FD7-A765-5CDCFD292109}">
+<ds:datastoreItem xmlns:ds="http://schemas.openxmlformats.org/officeDocument/2006/customXml" ds:itemID="{7E57EE38-8ABB-44F6-8837-AB1F989EF13B}">
   <ds:schemaRefs>
     <ds:schemaRef ds:uri="http://schemas.openxmlformats.org/officeDocument/2006/bibliography"/>
   </ds:schemaRefs>

</xml_diff>